<commit_message>
files pushed 5:30 am on Sept 22
</commit_message>
<xml_diff>
--- a/Markdown501/Lumber and Tomatoes/Documents/tomatoes_trade.docx
+++ b/Markdown501/Lumber and Tomatoes/Documents/tomatoes_trade.docx
@@ -46,73 +46,178 @@
         <w:t xml:space="preserve">Study</w:t>
       </w:r>
     </w:p>
-    <w:bookmarkStart w:id="20" w:name="learning-outcomes"/>
     <w:p>
       <w:pPr>
         <w:pStyle w:val="Heading2"/>
       </w:pPr>
+      <w:bookmarkStart w:id="20" w:name="learning-outcomes"/>
       <w:r>
         <w:t xml:space="preserve">Learning Outcomes</w:t>
       </w:r>
-    </w:p>
-    <w:p>
-      <w:pPr>
+      <w:bookmarkEnd w:id="20"/>
+    </w:p>
+    <w:p>
+      <w:pPr>
+        <w:pStyle w:val="Compact"/>
         <w:numPr>
+          <w:numId w:val="1001"/>
           <w:ilvl w:val="0"/>
+        </w:numPr>
+      </w:pPr>
+      <w:r>
+        <w:t xml:space="preserve">Describe the global market for fresh and processed tomatoes.</w:t>
+      </w:r>
+    </w:p>
+    <w:p>
+      <w:pPr>
+        <w:pStyle w:val="Compact"/>
+        <w:numPr>
           <w:numId w:val="1001"/>
+          <w:ilvl w:val="0"/>
         </w:numPr>
+      </w:pPr>
+      <w:r>
+        <w:t xml:space="preserve">Analyze the pattern of import tariffs for fresh tomatoes (class exercise).</w:t>
+      </w:r>
+    </w:p>
+    <w:p>
+      <w:pPr>
         <w:pStyle w:val="Compact"/>
-      </w:pPr>
-      <w:r>
-        <w:t xml:space="preserve">Describe the global market for fresh and processed tomatoes.</w:t>
-      </w:r>
-    </w:p>
-    <w:p>
-      <w:pPr>
         <w:numPr>
+          <w:numId w:val="1001"/>
           <w:ilvl w:val="0"/>
+        </w:numPr>
+      </w:pPr>
+      <w:r>
+        <w:t xml:space="preserve">Use matrix methods to construct the spatial equilibrium pricing model for the case of global trade in tomatoes with five regions.</w:t>
+      </w:r>
+    </w:p>
+    <w:p>
+      <w:pPr>
+        <w:pStyle w:val="Compact"/>
+        <w:numPr>
           <w:numId w:val="1001"/>
+          <w:ilvl w:val="0"/>
         </w:numPr>
+      </w:pPr>
+      <w:r>
+        <w:t xml:space="preserve">Solve the model and display the results in a way which can be easily interpreted.</w:t>
+      </w:r>
+    </w:p>
+    <w:p>
+      <w:pPr>
         <w:pStyle w:val="Compact"/>
-      </w:pPr>
-      <w:r>
-        <w:t xml:space="preserve">Analyze the pattern of import tariffs for fresh tomatoes (class exercise).</w:t>
-      </w:r>
-    </w:p>
-    <w:p>
-      <w:pPr>
         <w:numPr>
+          <w:numId w:val="1001"/>
           <w:ilvl w:val="0"/>
-          <w:numId w:val="1001"/>
         </w:numPr>
-        <w:pStyle w:val="Compact"/>
-      </w:pPr>
-      <w:r>
-        <w:t xml:space="preserve">Use matrix methods to construct the spatial equilibrium pricing model for the case of global trade in tomatoes with five regions.</w:t>
+      </w:pPr>
+      <w:r>
+        <w:t xml:space="preserve">Conduct detailed</w:t>
+      </w:r>
+      <w:r>
+        <w:t xml:space="preserve"> </w:t>
+      </w:r>
+      <w:r>
+        <w:t xml:space="preserve">“</w:t>
+      </w:r>
+      <w:r>
+        <w:t xml:space="preserve">what if</w:t>
+      </w:r>
+      <w:r>
+        <w:t xml:space="preserve">”</w:t>
+      </w:r>
+      <w:r>
+        <w:t xml:space="preserve"> </w:t>
+      </w:r>
+      <w:r>
+        <w:t xml:space="preserve">analysis and use economic logic to interpret the results.</w:t>
+      </w:r>
+    </w:p>
+    <w:p>
+      <w:pPr>
+        <w:pStyle w:val="Heading2"/>
+      </w:pPr>
+      <w:bookmarkStart w:id="21" w:name="rationale-for-this-module"/>
+      <w:r>
+        <w:t xml:space="preserve">Rationale for this Module</w:t>
+      </w:r>
+      <w:bookmarkEnd w:id="21"/>
+    </w:p>
+    <w:p>
+      <w:pPr>
+        <w:pStyle w:val="FirstParagraph"/>
+      </w:pPr>
+      <w:r>
+        <w:t xml:space="preserve">The previous model of the Canada-U.S. softwood lumber market had only two trading countries and was therefore useful for describing the setup and operation of the spatial equilibrium pricing model. Because there was only two countries, the trading and pricing outcome could have been solved directly as follows:</w:t>
       </w:r>
     </w:p>
     <w:p>
       <w:pPr>
         <w:numPr>
+          <w:numId w:val="1002"/>
           <w:ilvl w:val="0"/>
-          <w:numId w:val="1001"/>
         </w:numPr>
-        <w:pStyle w:val="Compact"/>
-      </w:pPr>
-      <w:r>
-        <w:t xml:space="preserve">Solve the model and display the results in a way which can be easily interpreted.</w:t>
+      </w:pPr>
+      <w:r>
+        <w:t xml:space="preserve">Subtract the Canadian demand schedule from the Canadian supply schedule to obtain a Canadian export supply schedule.</w:t>
       </w:r>
     </w:p>
     <w:p>
       <w:pPr>
         <w:numPr>
+          <w:numId w:val="1002"/>
           <w:ilvl w:val="0"/>
-          <w:numId w:val="1001"/>
         </w:numPr>
-        <w:pStyle w:val="Compact"/>
-      </w:pPr>
-      <w:r>
-        <w:t xml:space="preserve">Conduct detailed</w:t>
+      </w:pPr>
+      <w:r>
+        <w:t xml:space="preserve">Subtract the U.S. supply schedule from the U.S. demand schedule to obtain a U.S. import demand schedule.</w:t>
+      </w:r>
+    </w:p>
+    <w:p>
+      <w:pPr>
+        <w:numPr>
+          <w:numId w:val="1002"/>
+          <w:ilvl w:val="0"/>
+        </w:numPr>
+      </w:pPr>
+      <w:r>
+        <w:t xml:space="preserve">Set Canadian export supply equal to U.S. import demand along with the constraint that the U.S. price must equal the Canadian price plus the sum of transportation and tariff costs.</w:t>
+      </w:r>
+    </w:p>
+    <w:p>
+      <w:pPr>
+        <w:numPr>
+          <w:numId w:val="1002"/>
+          <w:ilvl w:val="0"/>
+        </w:numPr>
+      </w:pPr>
+      <w:r>
+        <w:t xml:space="preserve">Solve the set of equations to obtain the traded quantity and the price in each country.</w:t>
+      </w:r>
+    </w:p>
+    <w:p>
+      <w:pPr>
+        <w:pStyle w:val="FirstParagraph"/>
+      </w:pPr>
+      <w:r>
+        <w:t xml:space="preserve">In this module we use the spatial equilibrium pricing model to examine the global trade in tomatoes where there are five trading regions. In the spatial pricing equilibrium several of the regions do not trade with each other. This means that solving for the trade and pricing equilibrium in the way described above no longer works. Specifically, the above procedure does not allow for zero-trade corner solutions. It is here where the spatial pricing model has real value because it is well suited for scenarios with a larger number of trading partners and no-trade corner solutions.</w:t>
+      </w:r>
+    </w:p>
+    <w:p>
+      <w:pPr>
+        <w:pStyle w:val="BodyText"/>
+      </w:pPr>
+      <w:r>
+        <w:t xml:space="preserve">The outcome that there are many no-trade corner solutions is a weak point of the spatial equilibrium pricing model. This is because such an outcome does not match the reality of much more active trading between countries (e.g., Canada imports tomatoes from three or four countries rather than just one or two). Moreover, there is never a bilateral trade flow across countries in the spatial pricing model whereas such an outcome is quite common in the real world. A related problem is that in some cases a small change in supply or demand in one region, or a small change in a transportation cost parameter can result in large change in the trade and pricing pattern. For example, in the base model which is presented below Canada imports from Latin America, and after a small change in EU supply Canada imports from Mexico only.</w:t>
+      </w:r>
+    </w:p>
+    <w:p>
+      <w:pPr>
+        <w:pStyle w:val="BodyText"/>
+      </w:pPr>
+      <w:r>
+        <w:t xml:space="preserve">In FRE 502 you will learn that the gravity trade model does a relatively good job of generating realistic trade pattern outcomes. Nevertheless, it is still worthwhile to use the spatial equilibrium model of trade because it allows for precise</w:t>
       </w:r>
       <w:r>
         <w:t xml:space="preserve"> </w:t>
@@ -130,152 +235,48 @@
         <w:t xml:space="preserve"> </w:t>
       </w:r>
       <w:r>
-        <w:t xml:space="preserve">analysis and use economic logic to interpet the results.</w:t>
-      </w:r>
-    </w:p>
-    <w:bookmarkEnd w:id="20"/>
-    <w:bookmarkStart w:id="21" w:name="rationale-for-this-module"/>
+        <w:t xml:space="preserve">analysis, such as a supply disruption in just one region, or an increase in the tariff rate between just one pair of trading partners. This type of precise</w:t>
+      </w:r>
+      <w:r>
+        <w:t xml:space="preserve"> </w:t>
+      </w:r>
+      <w:r>
+        <w:t xml:space="preserve">“</w:t>
+      </w:r>
+      <w:r>
+        <w:t xml:space="preserve">what if</w:t>
+      </w:r>
+      <w:r>
+        <w:t xml:space="preserve">”</w:t>
+      </w:r>
+      <w:r>
+        <w:t xml:space="preserve"> </w:t>
+      </w:r>
+      <w:r>
+        <w:t xml:space="preserve">analysis is not possible with the gravity model. More generally, the spatial equilibrium pricing model continues to be the best way to formally analyze the spatial law-of-one-price (LOP).</w:t>
+      </w:r>
+    </w:p>
     <w:p>
       <w:pPr>
         <w:pStyle w:val="Heading2"/>
       </w:pPr>
-      <w:r>
-        <w:t xml:space="preserve">Rationale for this Module</w:t>
-      </w:r>
+      <w:bookmarkStart w:id="22" w:name="overview-of-global-trade-in-tomatoes"/>
+      <w:r>
+        <w:t xml:space="preserve">Overview of Global Trade in Tomatoes</w:t>
+      </w:r>
+      <w:bookmarkEnd w:id="22"/>
     </w:p>
     <w:p>
       <w:pPr>
         <w:pStyle w:val="FirstParagraph"/>
       </w:pPr>
       <w:r>
-        <w:t xml:space="preserve">The previous model of the Canada-U.S. softwood lumber market had only two trading countries and was therefore useful for describing the setup and operation of the spatial equilibrium pricing model. Because there was only two countries, the trading and pricing outcome could have been solved directly as follows:</w:t>
-      </w:r>
-    </w:p>
-    <w:p>
-      <w:pPr>
-        <w:numPr>
-          <w:ilvl w:val="0"/>
-          <w:numId w:val="1002"/>
-        </w:numPr>
-      </w:pPr>
-      <w:r>
-        <w:t xml:space="preserve">Subtract the Canadian demand schedule from the Canadian supply schedule to obtain a Canadian export supply schedule.</w:t>
-      </w:r>
-    </w:p>
-    <w:p>
-      <w:pPr>
-        <w:numPr>
-          <w:ilvl w:val="0"/>
-          <w:numId w:val="1002"/>
-        </w:numPr>
-      </w:pPr>
-      <w:r>
-        <w:t xml:space="preserve">Subtract the U.S. supply schedule from the U.S. demand schedule to obtain a U.S. import demand schedule.</w:t>
-      </w:r>
-    </w:p>
-    <w:p>
-      <w:pPr>
-        <w:numPr>
-          <w:ilvl w:val="0"/>
-          <w:numId w:val="1002"/>
-        </w:numPr>
-      </w:pPr>
-      <w:r>
-        <w:t xml:space="preserve">Set Canadian export supply equal to U.S. import demand along with the constraint that the U.S. price must equal the Canadian price plus the sum of transportation and tariff costs.</w:t>
-      </w:r>
-    </w:p>
-    <w:p>
-      <w:pPr>
-        <w:numPr>
-          <w:ilvl w:val="0"/>
-          <w:numId w:val="1002"/>
-        </w:numPr>
-      </w:pPr>
-      <w:r>
-        <w:t xml:space="preserve">Solve the set of equations to obtain the traded quantity and the price in each country.</w:t>
-      </w:r>
-    </w:p>
-    <w:p>
-      <w:pPr>
-        <w:pStyle w:val="FirstParagraph"/>
-      </w:pPr>
-      <w:r>
-        <w:t xml:space="preserve">In this module we use the spatial equilibrium pricing model to examine the global trade in tomatoes where there are five trading regions. In the spatial pricing equilibriium several of the regions do not trade with each other. This means that solving for the trade and pricing equilibrium in the way described above no longer works. Specifically, the above procedure does not allow for zero-trade corner solutions. It is here where the spatial pricing model has real value because it is well suited for scenarios with a larger number of trading partners and no-trade corner solutions.</w:t>
-      </w:r>
-    </w:p>
-    <w:p>
-      <w:pPr>
-        <w:pStyle w:val="BodyText"/>
-      </w:pPr>
-      <w:r>
-        <w:t xml:space="preserve">The outcome that there are many no-trade corner solutions is a weak point of the spatial equilibrium pricing model. This is because such an outcome does not match the reality of much more active trading between countries (e.g., Canada imports tomatoes from three or four countries rater than just one or two). Moreover, there is never a bilateral trade flow across countries in the spatial pricing model whereas such an outcome is quite common in the real world. A related problem is that in some cases a small change in supply or demand in one region, or a small change in a transportation cost parameter can result in large change in the trade and pricing pattern. For example, in the base model which is presented below Canada imports from Latin America, and after a small change in EU supply Canada imports from Mexico only.</w:t>
-      </w:r>
-    </w:p>
-    <w:p>
-      <w:pPr>
-        <w:pStyle w:val="BodyText"/>
-      </w:pPr>
-      <w:r>
-        <w:t xml:space="preserve">In FRE 502 you will learn that the gravity trade model does a relatively good job of generating realistic trade pattern outcomes. Nevertheless, it is still worthwhile to use the spatial equilibrium model of trade because it allows for precise</w:t>
-      </w:r>
-      <w:r>
-        <w:t xml:space="preserve"> </w:t>
-      </w:r>
-      <w:r>
-        <w:t xml:space="preserve">“</w:t>
-      </w:r>
-      <w:r>
-        <w:t xml:space="preserve">what if</w:t>
-      </w:r>
-      <w:r>
-        <w:t xml:space="preserve">”</w:t>
-      </w:r>
-      <w:r>
-        <w:t xml:space="preserve"> </w:t>
-      </w:r>
-      <w:r>
-        <w:t xml:space="preserve">analysis, such as a supply disruption in just one region, or an increase in the tariff rate between just one pair of trading partners. This type of precise</w:t>
-      </w:r>
-      <w:r>
-        <w:t xml:space="preserve"> </w:t>
-      </w:r>
-      <w:r>
-        <w:t xml:space="preserve">“</w:t>
-      </w:r>
-      <w:r>
-        <w:t xml:space="preserve">what if</w:t>
-      </w:r>
-      <w:r>
-        <w:t xml:space="preserve">”</w:t>
-      </w:r>
-      <w:r>
-        <w:t xml:space="preserve"> </w:t>
-      </w:r>
-      <w:r>
-        <w:t xml:space="preserve">analysis is not possible with the gravity model. More generally, the spatial equilibrium pricing model continues to be the best way to formally analyze the spatial law-of-one-price (LOP).</w:t>
-      </w:r>
-    </w:p>
-    <w:bookmarkEnd w:id="21"/>
-    <w:bookmarkStart w:id="24" w:name="overview-of-global-trade-in-tomatoes"/>
-    <w:p>
-      <w:pPr>
-        <w:pStyle w:val="Heading2"/>
-      </w:pPr>
-      <w:r>
-        <w:t xml:space="preserve">Overview of Global Trade in Tomatoes</w:t>
-      </w:r>
-    </w:p>
-    <w:p>
-      <w:pPr>
-        <w:pStyle w:val="FirstParagraph"/>
-      </w:pPr>
-      <w:r>
         <w:t xml:space="preserve">The</w:t>
       </w:r>
       <w:r>
         <w:t xml:space="preserve"> </w:t>
       </w:r>
-      <w:hyperlink r:id="rId22">
+      <w:hyperlink r:id="rId23">
         <w:r>
           <w:rPr>
             <w:rStyle w:val="Hyperlink"/>
@@ -292,7 +293,7 @@
       <w:r>
         <w:t xml:space="preserve"> </w:t>
       </w:r>
-      <w:hyperlink r:id="rId23">
+      <w:hyperlink r:id="rId24">
         <w:r>
           <w:rPr>
             <w:rStyle w:val="Hyperlink"/>
@@ -315,15 +316,15 @@
         <w:t xml:space="preserve">In 2018 the mean cross-country import tariff rate was 31.4 percent for fresh tomatoes, with some countries charging as high as 70 percent (Romania) and a number of countries having a zero tariff (e.g., UAE, Hong Kong, Kuwait). For processed tomatoes the mean cross-country 2018 tariff rate was 26.5 percent, with some countries charging as high as 135 percent (Turkey) and a number of countries having a zero tariff (e.g., Switzerland). You will learn more about import tariffs for tomatoes in a subsequent class exercise.</w:t>
       </w:r>
     </w:p>
-    <w:bookmarkEnd w:id="24"/>
-    <w:bookmarkStart w:id="27" w:name="historic-pricing"/>
     <w:p>
       <w:pPr>
         <w:pStyle w:val="Heading2"/>
       </w:pPr>
+      <w:bookmarkStart w:id="25" w:name="historic-pricing"/>
       <w:r>
         <w:t xml:space="preserve">Historic Pricing</w:t>
       </w:r>
+      <w:bookmarkEnd w:id="25"/>
     </w:p>
     <w:p>
       <w:pPr>
@@ -335,7 +336,7 @@
       <w:r>
         <w:t xml:space="preserve"> </w:t>
       </w:r>
-      <w:hyperlink r:id="rId25">
+      <w:hyperlink r:id="rId26">
         <w:r>
           <w:rPr>
             <w:rStyle w:val="Hyperlink"/>
@@ -354,7 +355,7 @@
       <w:pPr>
         <w:pStyle w:val="BodyText"/>
       </w:pPr>
-      <w:hyperlink r:id="rId25">
+      <w:hyperlink r:id="rId26">
         <w:r>
           <w:rPr>
             <w:rStyle w:val="Hyperlink"/>
@@ -381,7 +382,7 @@
                     </pic:cNvPicPr>
                   </pic:nvPicPr>
                   <pic:blipFill>
-                    <a:blip r:embed="rId26"/>
+                    <a:blip r:embed="rId27"/>
                     <a:stretch>
                       <a:fillRect/>
                     </a:stretch>
@@ -408,15 +409,15 @@
         </w:drawing>
       </w:r>
     </w:p>
-    <w:bookmarkEnd w:id="27"/>
-    <w:bookmarkStart w:id="29" w:name="global-transport-of-tomatoes"/>
     <w:p>
       <w:pPr>
         <w:pStyle w:val="Heading2"/>
       </w:pPr>
+      <w:bookmarkStart w:id="28" w:name="global-transport-of-tomatoes"/>
       <w:r>
         <w:t xml:space="preserve">Global Transport of Tomatoes</w:t>
       </w:r>
+      <w:bookmarkEnd w:id="28"/>
     </w:p>
     <w:p>
       <w:pPr>
@@ -428,7 +429,7 @@
       <w:r>
         <w:t xml:space="preserve"> </w:t>
       </w:r>
-      <w:hyperlink r:id="rId28">
+      <w:hyperlink r:id="rId29">
         <w:r>
           <w:rPr>
             <w:rStyle w:val="Hyperlink"/>
@@ -443,15 +444,15 @@
         <w:t xml:space="preserve">to read on your own about the competition between air cargo and ocean freighters for the long distance transport of chilled tomatoes.</w:t>
       </w:r>
     </w:p>
-    <w:bookmarkEnd w:id="29"/>
-    <w:bookmarkStart w:id="31" w:name="canadian-preferential-trade-deals"/>
     <w:p>
       <w:pPr>
         <w:pStyle w:val="Heading2"/>
       </w:pPr>
+      <w:bookmarkStart w:id="30" w:name="canadian-preferential-trade-deals"/>
       <w:r>
         <w:t xml:space="preserve">Canadian Preferential Trade Deals</w:t>
       </w:r>
+      <w:bookmarkEnd w:id="30"/>
     </w:p>
     <w:p>
       <w:pPr>
@@ -463,7 +464,7 @@
       <w:r>
         <w:t xml:space="preserve"> </w:t>
       </w:r>
-      <w:hyperlink r:id="rId30">
+      <w:hyperlink r:id="rId31">
         <w:r>
           <w:rPr>
             <w:rStyle w:val="Hyperlink"/>
@@ -478,15 +479,15 @@
         <w:t xml:space="preserve">report about how the 2017 free-trade agreement between Canada and the EU (i.e., the CETA) is expected to open up opportunities for EU processed tomato exporters. The North American Free Trade Agreement (NAFTA) means that Canada imports processed tomatoes from the U.S. duty free. Prior to CETA EU exporters paid the Canadian import duty and for this reason were not able to compete with U.S. exporters in the Canadian market. With the ratification of CETA in 2017, Italian tomato exporters are hoping to make inroads into the Canadian market. Canada supplies only about one quarter of its processed tomato consumption, and so the Canadian market is relatively lucrative.</w:t>
       </w:r>
     </w:p>
-    <w:bookmarkEnd w:id="31"/>
-    <w:bookmarkStart w:id="33" w:name="world-trade-organization-wto-tariffs"/>
     <w:p>
       <w:pPr>
         <w:pStyle w:val="Heading2"/>
       </w:pPr>
+      <w:bookmarkStart w:id="32" w:name="world-trade-organization-wto-tariffs"/>
       <w:r>
         <w:t xml:space="preserve">World Trade Organization (WTO) Tariffs</w:t>
       </w:r>
+      <w:bookmarkEnd w:id="32"/>
     </w:p>
     <w:p>
       <w:pPr>
@@ -498,7 +499,7 @@
       <w:r>
         <w:t xml:space="preserve"> </w:t>
       </w:r>
-      <w:hyperlink r:id="rId32">
+      <w:hyperlink r:id="rId33">
         <w:r>
           <w:rPr>
             <w:rStyle w:val="Hyperlink"/>
@@ -510,15 +511,15 @@
         <w:t xml:space="preserve">. If you scroll down to 0704.90.10 (Broccoli for processing) you will see that the tariff is 2.12 cents/kg but not less than 6 percent.</w:t>
       </w:r>
     </w:p>
-    <w:bookmarkEnd w:id="33"/>
-    <w:bookmarkStart w:id="34" w:name="class-exercise"/>
     <w:p>
       <w:pPr>
         <w:pStyle w:val="Heading2"/>
       </w:pPr>
+      <w:bookmarkStart w:id="34" w:name="class-exercise"/>
       <w:r>
         <w:t xml:space="preserve">Class Exercise</w:t>
       </w:r>
+      <w:bookmarkEnd w:id="34"/>
     </w:p>
     <w:p>
       <w:pPr>
@@ -562,15 +563,15 @@
         <w:t xml:space="preserve">What do you find interesting, unusual or unexpected about these import tariffs for chilled tomatoes? Why do you think Canada has a relatively high tariff whereas Australia has a zero tariff? Do you think the level of the tariff depends on the region or the level of economic development? For example, do the tariffs tend to be higher or lower for developed countries versus developing countries?</w:t>
       </w:r>
     </w:p>
-    <w:bookmarkEnd w:id="34"/>
-    <w:bookmarkStart w:id="35" w:name="X01236895eba6f188027c1c70db309c99705edcf"/>
     <w:p>
       <w:pPr>
         <w:pStyle w:val="Heading2"/>
       </w:pPr>
+      <w:bookmarkStart w:id="35" w:name="X01236895eba6f188027c1c70db309c99705edcf"/>
       <w:r>
         <w:t xml:space="preserve">Construction of the Spatial Equilibrium Pricing Model</w:t>
       </w:r>
+      <w:bookmarkEnd w:id="35"/>
     </w:p>
     <w:p>
       <w:pPr>
@@ -598,15 +599,15 @@
         <w:t xml:space="preserve">analysis.</w:t>
       </w:r>
     </w:p>
-    <w:bookmarkEnd w:id="35"/>
-    <w:bookmarkStart w:id="36" w:name="X5e411affd61e92198655d50d89ba2479765f055"/>
     <w:p>
       <w:pPr>
         <w:pStyle w:val="Heading2"/>
       </w:pPr>
+      <w:bookmarkStart w:id="36" w:name="X5e411affd61e92198655d50d89ba2479765f055"/>
       <w:r>
         <w:t xml:space="preserve">Calibrated Regional Supply and Demand Schedules</w:t>
       </w:r>
+      <w:bookmarkEnd w:id="36"/>
     </w:p>
     <w:p>
       <w:pPr>
@@ -618,59 +619,59 @@
     </w:p>
     <w:p>
       <w:pPr>
+        <w:pStyle w:val="Compact"/>
         <w:numPr>
+          <w:numId w:val="1003"/>
           <w:ilvl w:val="0"/>
+        </w:numPr>
+      </w:pPr>
+      <w:r>
+        <w:t xml:space="preserve">Mexico,</w:t>
+      </w:r>
+    </w:p>
+    <w:p>
+      <w:pPr>
+        <w:pStyle w:val="Compact"/>
+        <w:numPr>
           <w:numId w:val="1003"/>
+          <w:ilvl w:val="0"/>
         </w:numPr>
+      </w:pPr>
+      <w:r>
+        <w:t xml:space="preserve">The U.S.,</w:t>
+      </w:r>
+    </w:p>
+    <w:p>
+      <w:pPr>
         <w:pStyle w:val="Compact"/>
-      </w:pPr>
-      <w:r>
-        <w:t xml:space="preserve">Mexico,</w:t>
-      </w:r>
-    </w:p>
-    <w:p>
-      <w:pPr>
         <w:numPr>
+          <w:numId w:val="1003"/>
           <w:ilvl w:val="0"/>
+        </w:numPr>
+      </w:pPr>
+      <w:r>
+        <w:t xml:space="preserve">Canada,</w:t>
+      </w:r>
+    </w:p>
+    <w:p>
+      <w:pPr>
+        <w:pStyle w:val="Compact"/>
+        <w:numPr>
           <w:numId w:val="1003"/>
+          <w:ilvl w:val="0"/>
         </w:numPr>
+      </w:pPr>
+      <w:r>
+        <w:t xml:space="preserve">The European Union (EU), and</w:t>
+      </w:r>
+    </w:p>
+    <w:p>
+      <w:pPr>
         <w:pStyle w:val="Compact"/>
-      </w:pPr>
-      <w:r>
-        <w:t xml:space="preserve">The U.S.,</w:t>
-      </w:r>
-    </w:p>
-    <w:p>
-      <w:pPr>
         <w:numPr>
+          <w:numId w:val="1003"/>
           <w:ilvl w:val="0"/>
-          <w:numId w:val="1003"/>
         </w:numPr>
-        <w:pStyle w:val="Compact"/>
-      </w:pPr>
-      <w:r>
-        <w:t xml:space="preserve">Canada,</w:t>
-      </w:r>
-    </w:p>
-    <w:p>
-      <w:pPr>
-        <w:numPr>
-          <w:ilvl w:val="0"/>
-          <w:numId w:val="1003"/>
-        </w:numPr>
-        <w:pStyle w:val="Compact"/>
-      </w:pPr>
-      <w:r>
-        <w:t xml:space="preserve">The European Union (EU), and</w:t>
-      </w:r>
-    </w:p>
-    <w:p>
-      <w:pPr>
-        <w:numPr>
-          <w:ilvl w:val="0"/>
-          <w:numId w:val="1003"/>
-        </w:numPr>
-        <w:pStyle w:val="Compact"/>
       </w:pPr>
       <w:r>
         <w:t xml:space="preserve">Latin America.</w:t>
@@ -792,17 +793,11 @@
         <w:rPr>
           <w:rStyle w:val="NormalTok"/>
         </w:rPr>
-        <w:t xml:space="preserve">a1 </w:t>
-      </w:r>
-      <w:r>
-        <w:rPr>
-          <w:rStyle w:val="OtherTok"/>
-        </w:rPr>
-        <w:t xml:space="preserve">&lt;-</w:t>
-      </w:r>
-      <w:r>
-        <w:rPr>
-          <w:rStyle w:val="NormalTok"/>
+        <w:t xml:space="preserve">a1 &lt;-</w:t>
+      </w:r>
+      <w:r>
+        <w:rPr>
+          <w:rStyle w:val="StringTok"/>
         </w:rPr>
         <w:t xml:space="preserve"> </w:t>
       </w:r>
@@ -831,17 +826,11 @@
         <w:rPr>
           <w:rStyle w:val="NormalTok"/>
         </w:rPr>
-        <w:t xml:space="preserve">a2 </w:t>
-      </w:r>
-      <w:r>
-        <w:rPr>
-          <w:rStyle w:val="OtherTok"/>
-        </w:rPr>
-        <w:t xml:space="preserve">&lt;-</w:t>
-      </w:r>
-      <w:r>
-        <w:rPr>
-          <w:rStyle w:val="NormalTok"/>
+        <w:t xml:space="preserve">a2 &lt;-</w:t>
+      </w:r>
+      <w:r>
+        <w:rPr>
+          <w:rStyle w:val="StringTok"/>
         </w:rPr>
         <w:t xml:space="preserve"> </w:t>
       </w:r>
@@ -870,17 +859,11 @@
         <w:rPr>
           <w:rStyle w:val="NormalTok"/>
         </w:rPr>
-        <w:t xml:space="preserve">a3 </w:t>
-      </w:r>
-      <w:r>
-        <w:rPr>
-          <w:rStyle w:val="OtherTok"/>
-        </w:rPr>
-        <w:t xml:space="preserve">&lt;-</w:t>
-      </w:r>
-      <w:r>
-        <w:rPr>
-          <w:rStyle w:val="NormalTok"/>
+        <w:t xml:space="preserve">a3 &lt;-</w:t>
+      </w:r>
+      <w:r>
+        <w:rPr>
+          <w:rStyle w:val="StringTok"/>
         </w:rPr>
         <w:t xml:space="preserve"> </w:t>
       </w:r>
@@ -909,17 +892,11 @@
         <w:rPr>
           <w:rStyle w:val="NormalTok"/>
         </w:rPr>
-        <w:t xml:space="preserve">a4 </w:t>
-      </w:r>
-      <w:r>
-        <w:rPr>
-          <w:rStyle w:val="OtherTok"/>
-        </w:rPr>
-        <w:t xml:space="preserve">&lt;-</w:t>
-      </w:r>
-      <w:r>
-        <w:rPr>
-          <w:rStyle w:val="NormalTok"/>
+        <w:t xml:space="preserve">a4 &lt;-</w:t>
+      </w:r>
+      <w:r>
+        <w:rPr>
+          <w:rStyle w:val="StringTok"/>
         </w:rPr>
         <w:t xml:space="preserve"> </w:t>
       </w:r>
@@ -948,17 +925,11 @@
         <w:rPr>
           <w:rStyle w:val="NormalTok"/>
         </w:rPr>
-        <w:t xml:space="preserve">a5 </w:t>
-      </w:r>
-      <w:r>
-        <w:rPr>
-          <w:rStyle w:val="OtherTok"/>
-        </w:rPr>
-        <w:t xml:space="preserve">&lt;-</w:t>
-      </w:r>
-      <w:r>
-        <w:rPr>
-          <w:rStyle w:val="NormalTok"/>
+        <w:t xml:space="preserve">a5 &lt;-</w:t>
+      </w:r>
+      <w:r>
+        <w:rPr>
+          <w:rStyle w:val="StringTok"/>
         </w:rPr>
         <w:t xml:space="preserve"> </w:t>
       </w:r>
@@ -987,130 +958,82 @@
         <w:rPr>
           <w:rStyle w:val="NormalTok"/>
         </w:rPr>
-        <w:t xml:space="preserve">alpha1 </w:t>
-      </w:r>
-      <w:r>
-        <w:rPr>
-          <w:rStyle w:val="OtherTok"/>
-        </w:rPr>
-        <w:t xml:space="preserve">&lt;-</w:t>
-      </w:r>
-      <w:r>
-        <w:rPr>
-          <w:rStyle w:val="NormalTok"/>
-        </w:rPr>
-        <w:t xml:space="preserve"> </w:t>
-      </w:r>
-      <w:r>
-        <w:rPr>
-          <w:rStyle w:val="SpecialCharTok"/>
-        </w:rPr>
-        <w:t xml:space="preserve">-</w:t>
+        <w:t xml:space="preserve">alpha1 &lt;-</w:t>
+      </w:r>
+      <w:r>
+        <w:rPr>
+          <w:rStyle w:val="StringTok"/>
+        </w:rPr>
+        <w:t xml:space="preserve"> </w:t>
       </w:r>
       <w:r>
         <w:rPr>
           <w:rStyle w:val="FloatTok"/>
         </w:rPr>
-        <w:t xml:space="preserve">0.506</w:t>
-      </w:r>
-      <w:r>
-        <w:br/>
-      </w:r>
-      <w:r>
-        <w:rPr>
-          <w:rStyle w:val="NormalTok"/>
-        </w:rPr>
-        <w:t xml:space="preserve">alpha2 </w:t>
-      </w:r>
-      <w:r>
-        <w:rPr>
-          <w:rStyle w:val="OtherTok"/>
-        </w:rPr>
-        <w:t xml:space="preserve">&lt;-</w:t>
-      </w:r>
-      <w:r>
-        <w:rPr>
-          <w:rStyle w:val="NormalTok"/>
-        </w:rPr>
-        <w:t xml:space="preserve"> </w:t>
-      </w:r>
-      <w:r>
-        <w:rPr>
-          <w:rStyle w:val="SpecialCharTok"/>
-        </w:rPr>
-        <w:t xml:space="preserve">-</w:t>
+        <w:t xml:space="preserve">-0.506</w:t>
+      </w:r>
+      <w:r>
+        <w:br/>
+      </w:r>
+      <w:r>
+        <w:rPr>
+          <w:rStyle w:val="NormalTok"/>
+        </w:rPr>
+        <w:t xml:space="preserve">alpha2 &lt;-</w:t>
+      </w:r>
+      <w:r>
+        <w:rPr>
+          <w:rStyle w:val="StringTok"/>
+        </w:rPr>
+        <w:t xml:space="preserve"> </w:t>
       </w:r>
       <w:r>
         <w:rPr>
           <w:rStyle w:val="FloatTok"/>
         </w:rPr>
-        <w:t xml:space="preserve">0.256</w:t>
-      </w:r>
-      <w:r>
-        <w:br/>
-      </w:r>
-      <w:r>
-        <w:rPr>
-          <w:rStyle w:val="NormalTok"/>
-        </w:rPr>
-        <w:t xml:space="preserve">alpha3 </w:t>
-      </w:r>
-      <w:r>
-        <w:rPr>
-          <w:rStyle w:val="OtherTok"/>
-        </w:rPr>
-        <w:t xml:space="preserve">&lt;-</w:t>
-      </w:r>
-      <w:r>
-        <w:rPr>
-          <w:rStyle w:val="NormalTok"/>
-        </w:rPr>
-        <w:t xml:space="preserve"> </w:t>
-      </w:r>
-      <w:r>
-        <w:rPr>
-          <w:rStyle w:val="SpecialCharTok"/>
-        </w:rPr>
-        <w:t xml:space="preserve">-</w:t>
+        <w:t xml:space="preserve">-0.256</w:t>
+      </w:r>
+      <w:r>
+        <w:br/>
+      </w:r>
+      <w:r>
+        <w:rPr>
+          <w:rStyle w:val="NormalTok"/>
+        </w:rPr>
+        <w:t xml:space="preserve">alpha3 &lt;-</w:t>
+      </w:r>
+      <w:r>
+        <w:rPr>
+          <w:rStyle w:val="StringTok"/>
+        </w:rPr>
+        <w:t xml:space="preserve"> </w:t>
       </w:r>
       <w:r>
         <w:rPr>
           <w:rStyle w:val="FloatTok"/>
         </w:rPr>
-        <w:t xml:space="preserve">0.426</w:t>
-      </w:r>
-      <w:r>
-        <w:br/>
-      </w:r>
-      <w:r>
-        <w:rPr>
-          <w:rStyle w:val="NormalTok"/>
-        </w:rPr>
-        <w:t xml:space="preserve">alpha4 </w:t>
-      </w:r>
-      <w:r>
-        <w:rPr>
-          <w:rStyle w:val="OtherTok"/>
-        </w:rPr>
-        <w:t xml:space="preserve">&lt;-</w:t>
-      </w:r>
-      <w:r>
-        <w:rPr>
-          <w:rStyle w:val="NormalTok"/>
-        </w:rPr>
-        <w:t xml:space="preserve"> </w:t>
-      </w:r>
-      <w:r>
-        <w:rPr>
-          <w:rStyle w:val="SpecialCharTok"/>
-        </w:rPr>
-        <w:t xml:space="preserve">-</w:t>
+        <w:t xml:space="preserve">-0.426</w:t>
+      </w:r>
+      <w:r>
+        <w:br/>
+      </w:r>
+      <w:r>
+        <w:rPr>
+          <w:rStyle w:val="NormalTok"/>
+        </w:rPr>
+        <w:t xml:space="preserve">alpha4 &lt;-</w:t>
+      </w:r>
+      <w:r>
+        <w:rPr>
+          <w:rStyle w:val="StringTok"/>
+        </w:rPr>
+        <w:t xml:space="preserve"> </w:t>
       </w:r>
       <w:r>
         <w:rPr>
           <w:rStyle w:val="FloatTok"/>
         </w:rPr>
-        <w:t xml:space="preserve">1.067</w:t>
+        <w:t xml:space="preserve">-1.067</w:t>
       </w:r>
       <w:r>
         <w:rPr>
@@ -1131,50 +1054,32 @@
         <w:rPr>
           <w:rStyle w:val="NormalTok"/>
         </w:rPr>
-        <w:t xml:space="preserve">alpha5 </w:t>
-      </w:r>
-      <w:r>
-        <w:rPr>
-          <w:rStyle w:val="OtherTok"/>
-        </w:rPr>
-        <w:t xml:space="preserve">&lt;-</w:t>
-      </w:r>
-      <w:r>
-        <w:rPr>
-          <w:rStyle w:val="NormalTok"/>
-        </w:rPr>
-        <w:t xml:space="preserve"> </w:t>
-      </w:r>
-      <w:r>
-        <w:rPr>
-          <w:rStyle w:val="SpecialCharTok"/>
-        </w:rPr>
-        <w:t xml:space="preserve">-</w:t>
+        <w:t xml:space="preserve">alpha5 &lt;-</w:t>
+      </w:r>
+      <w:r>
+        <w:rPr>
+          <w:rStyle w:val="StringTok"/>
+        </w:rPr>
+        <w:t xml:space="preserve"> </w:t>
       </w:r>
       <w:r>
         <w:rPr>
           <w:rStyle w:val="FloatTok"/>
         </w:rPr>
-        <w:t xml:space="preserve">0.661</w:t>
-      </w:r>
-      <w:r>
-        <w:br/>
-      </w:r>
-      <w:r>
-        <w:rPr>
-          <w:rStyle w:val="NormalTok"/>
-        </w:rPr>
-        <w:t xml:space="preserve">b1 </w:t>
-      </w:r>
-      <w:r>
-        <w:rPr>
-          <w:rStyle w:val="OtherTok"/>
-        </w:rPr>
-        <w:t xml:space="preserve">&lt;-</w:t>
-      </w:r>
-      <w:r>
-        <w:rPr>
-          <w:rStyle w:val="NormalTok"/>
+        <w:t xml:space="preserve">-0.661</w:t>
+      </w:r>
+      <w:r>
+        <w:br/>
+      </w:r>
+      <w:r>
+        <w:rPr>
+          <w:rStyle w:val="NormalTok"/>
+        </w:rPr>
+        <w:t xml:space="preserve">b1 &lt;-</w:t>
+      </w:r>
+      <w:r>
+        <w:rPr>
+          <w:rStyle w:val="StringTok"/>
         </w:rPr>
         <w:t xml:space="preserve"> </w:t>
       </w:r>
@@ -1191,17 +1096,11 @@
         <w:rPr>
           <w:rStyle w:val="NormalTok"/>
         </w:rPr>
-        <w:t xml:space="preserve">b2 </w:t>
-      </w:r>
-      <w:r>
-        <w:rPr>
-          <w:rStyle w:val="OtherTok"/>
-        </w:rPr>
-        <w:t xml:space="preserve">&lt;-</w:t>
-      </w:r>
-      <w:r>
-        <w:rPr>
-          <w:rStyle w:val="NormalTok"/>
+        <w:t xml:space="preserve">b2 &lt;-</w:t>
+      </w:r>
+      <w:r>
+        <w:rPr>
+          <w:rStyle w:val="StringTok"/>
         </w:rPr>
         <w:t xml:space="preserve"> </w:t>
       </w:r>
@@ -1218,17 +1117,11 @@
         <w:rPr>
           <w:rStyle w:val="NormalTok"/>
         </w:rPr>
-        <w:t xml:space="preserve">b3 </w:t>
-      </w:r>
-      <w:r>
-        <w:rPr>
-          <w:rStyle w:val="OtherTok"/>
-        </w:rPr>
-        <w:t xml:space="preserve">&lt;-</w:t>
-      </w:r>
-      <w:r>
-        <w:rPr>
-          <w:rStyle w:val="NormalTok"/>
+        <w:t xml:space="preserve">b3 &lt;-</w:t>
+      </w:r>
+      <w:r>
+        <w:rPr>
+          <w:rStyle w:val="StringTok"/>
         </w:rPr>
         <w:t xml:space="preserve"> </w:t>
       </w:r>
@@ -1245,17 +1138,11 @@
         <w:rPr>
           <w:rStyle w:val="NormalTok"/>
         </w:rPr>
-        <w:t xml:space="preserve">b4 </w:t>
-      </w:r>
-      <w:r>
-        <w:rPr>
-          <w:rStyle w:val="OtherTok"/>
-        </w:rPr>
-        <w:t xml:space="preserve">&lt;-</w:t>
-      </w:r>
-      <w:r>
-        <w:rPr>
-          <w:rStyle w:val="NormalTok"/>
+        <w:t xml:space="preserve">b4 &lt;-</w:t>
+      </w:r>
+      <w:r>
+        <w:rPr>
+          <w:rStyle w:val="StringTok"/>
         </w:rPr>
         <w:t xml:space="preserve"> </w:t>
       </w:r>
@@ -1272,17 +1159,11 @@
         <w:rPr>
           <w:rStyle w:val="NormalTok"/>
         </w:rPr>
-        <w:t xml:space="preserve">b5 </w:t>
-      </w:r>
-      <w:r>
-        <w:rPr>
-          <w:rStyle w:val="OtherTok"/>
-        </w:rPr>
-        <w:t xml:space="preserve">&lt;-</w:t>
-      </w:r>
-      <w:r>
-        <w:rPr>
-          <w:rStyle w:val="NormalTok"/>
+        <w:t xml:space="preserve">b5 &lt;-</w:t>
+      </w:r>
+      <w:r>
+        <w:rPr>
+          <w:rStyle w:val="StringTok"/>
         </w:rPr>
         <w:t xml:space="preserve"> </w:t>
       </w:r>
@@ -1299,17 +1180,11 @@
         <w:rPr>
           <w:rStyle w:val="NormalTok"/>
         </w:rPr>
-        <w:t xml:space="preserve">beta1 </w:t>
-      </w:r>
-      <w:r>
-        <w:rPr>
-          <w:rStyle w:val="OtherTok"/>
-        </w:rPr>
-        <w:t xml:space="preserve">&lt;-</w:t>
-      </w:r>
-      <w:r>
-        <w:rPr>
-          <w:rStyle w:val="NormalTok"/>
+        <w:t xml:space="preserve">beta1 &lt;-</w:t>
+      </w:r>
+      <w:r>
+        <w:rPr>
+          <w:rStyle w:val="StringTok"/>
         </w:rPr>
         <w:t xml:space="preserve"> </w:t>
       </w:r>
@@ -1326,17 +1201,11 @@
         <w:rPr>
           <w:rStyle w:val="NormalTok"/>
         </w:rPr>
-        <w:t xml:space="preserve">beta2 </w:t>
-      </w:r>
-      <w:r>
-        <w:rPr>
-          <w:rStyle w:val="OtherTok"/>
-        </w:rPr>
-        <w:t xml:space="preserve">&lt;-</w:t>
-      </w:r>
-      <w:r>
-        <w:rPr>
-          <w:rStyle w:val="NormalTok"/>
+        <w:t xml:space="preserve">beta2 &lt;-</w:t>
+      </w:r>
+      <w:r>
+        <w:rPr>
+          <w:rStyle w:val="StringTok"/>
         </w:rPr>
         <w:t xml:space="preserve"> </w:t>
       </w:r>
@@ -1353,17 +1222,11 @@
         <w:rPr>
           <w:rStyle w:val="NormalTok"/>
         </w:rPr>
-        <w:t xml:space="preserve">beta3 </w:t>
-      </w:r>
-      <w:r>
-        <w:rPr>
-          <w:rStyle w:val="OtherTok"/>
-        </w:rPr>
-        <w:t xml:space="preserve">&lt;-</w:t>
-      </w:r>
-      <w:r>
-        <w:rPr>
-          <w:rStyle w:val="NormalTok"/>
+        <w:t xml:space="preserve">beta3 &lt;-</w:t>
+      </w:r>
+      <w:r>
+        <w:rPr>
+          <w:rStyle w:val="StringTok"/>
         </w:rPr>
         <w:t xml:space="preserve"> </w:t>
       </w:r>
@@ -1380,17 +1243,11 @@
         <w:rPr>
           <w:rStyle w:val="NormalTok"/>
         </w:rPr>
-        <w:t xml:space="preserve">beta4 </w:t>
-      </w:r>
-      <w:r>
-        <w:rPr>
-          <w:rStyle w:val="OtherTok"/>
-        </w:rPr>
-        <w:t xml:space="preserve">&lt;-</w:t>
-      </w:r>
-      <w:r>
-        <w:rPr>
-          <w:rStyle w:val="NormalTok"/>
+        <w:t xml:space="preserve">beta4 &lt;-</w:t>
+      </w:r>
+      <w:r>
+        <w:rPr>
+          <w:rStyle w:val="StringTok"/>
         </w:rPr>
         <w:t xml:space="preserve"> </w:t>
       </w:r>
@@ -1407,17 +1264,11 @@
         <w:rPr>
           <w:rStyle w:val="NormalTok"/>
         </w:rPr>
-        <w:t xml:space="preserve">beta5 </w:t>
-      </w:r>
-      <w:r>
-        <w:rPr>
-          <w:rStyle w:val="OtherTok"/>
-        </w:rPr>
-        <w:t xml:space="preserve">&lt;-</w:t>
-      </w:r>
-      <w:r>
-        <w:rPr>
-          <w:rStyle w:val="NormalTok"/>
+        <w:t xml:space="preserve">beta5 &lt;-</w:t>
+      </w:r>
+      <w:r>
+        <w:rPr>
+          <w:rStyle w:val="StringTok"/>
         </w:rPr>
         <w:t xml:space="preserve"> </w:t>
       </w:r>
@@ -1444,23 +1295,17 @@
         <w:rPr>
           <w:rStyle w:val="NormalTok"/>
         </w:rPr>
-        <w:t xml:space="preserve">A </w:t>
-      </w:r>
-      <w:r>
-        <w:rPr>
-          <w:rStyle w:val="OtherTok"/>
-        </w:rPr>
-        <w:t xml:space="preserve">&lt;-</w:t>
-      </w:r>
-      <w:r>
-        <w:rPr>
-          <w:rStyle w:val="NormalTok"/>
-        </w:rPr>
-        <w:t xml:space="preserve"> </w:t>
-      </w:r>
-      <w:r>
-        <w:rPr>
-          <w:rStyle w:val="FunctionTok"/>
+        <w:t xml:space="preserve">A &lt;-</w:t>
+      </w:r>
+      <w:r>
+        <w:rPr>
+          <w:rStyle w:val="StringTok"/>
+        </w:rPr>
+        <w:t xml:space="preserve"> </w:t>
+      </w:r>
+      <w:r>
+        <w:rPr>
+          <w:rStyle w:val="KeywordTok"/>
         </w:rPr>
         <w:t xml:space="preserve">c</w:t>
       </w:r>
@@ -1477,23 +1322,17 @@
         <w:rPr>
           <w:rStyle w:val="NormalTok"/>
         </w:rPr>
-        <w:t xml:space="preserve">alpha </w:t>
-      </w:r>
-      <w:r>
-        <w:rPr>
-          <w:rStyle w:val="OtherTok"/>
-        </w:rPr>
-        <w:t xml:space="preserve">&lt;-</w:t>
-      </w:r>
-      <w:r>
-        <w:rPr>
-          <w:rStyle w:val="NormalTok"/>
-        </w:rPr>
-        <w:t xml:space="preserve"> </w:t>
-      </w:r>
-      <w:r>
-        <w:rPr>
-          <w:rStyle w:val="FunctionTok"/>
+        <w:t xml:space="preserve">alpha &lt;-</w:t>
+      </w:r>
+      <w:r>
+        <w:rPr>
+          <w:rStyle w:val="StringTok"/>
+        </w:rPr>
+        <w:t xml:space="preserve"> </w:t>
+      </w:r>
+      <w:r>
+        <w:rPr>
+          <w:rStyle w:val="KeywordTok"/>
         </w:rPr>
         <w:t xml:space="preserve">c</w:t>
       </w:r>
@@ -1510,23 +1349,17 @@
         <w:rPr>
           <w:rStyle w:val="NormalTok"/>
         </w:rPr>
-        <w:t xml:space="preserve">Bvec </w:t>
-      </w:r>
-      <w:r>
-        <w:rPr>
-          <w:rStyle w:val="OtherTok"/>
-        </w:rPr>
-        <w:t xml:space="preserve">&lt;-</w:t>
-      </w:r>
-      <w:r>
-        <w:rPr>
-          <w:rStyle w:val="NormalTok"/>
-        </w:rPr>
-        <w:t xml:space="preserve"> </w:t>
-      </w:r>
-      <w:r>
-        <w:rPr>
-          <w:rStyle w:val="FunctionTok"/>
+        <w:t xml:space="preserve">Bvec &lt;-</w:t>
+      </w:r>
+      <w:r>
+        <w:rPr>
+          <w:rStyle w:val="StringTok"/>
+        </w:rPr>
+        <w:t xml:space="preserve"> </w:t>
+      </w:r>
+      <w:r>
+        <w:rPr>
+          <w:rStyle w:val="KeywordTok"/>
         </w:rPr>
         <w:t xml:space="preserve">c</w:t>
       </w:r>
@@ -1543,17 +1376,11 @@
         <w:rPr>
           <w:rStyle w:val="NormalTok"/>
         </w:rPr>
-        <w:t xml:space="preserve">B </w:t>
-      </w:r>
-      <w:r>
-        <w:rPr>
-          <w:rStyle w:val="OtherTok"/>
-        </w:rPr>
-        <w:t xml:space="preserve">&lt;-</w:t>
-      </w:r>
-      <w:r>
-        <w:rPr>
-          <w:rStyle w:val="FunctionTok"/>
+        <w:t xml:space="preserve">B &lt;-</w:t>
+      </w:r>
+      <w:r>
+        <w:rPr>
+          <w:rStyle w:val="KeywordTok"/>
         </w:rPr>
         <w:t xml:space="preserve">diag</w:t>
       </w:r>
@@ -1570,23 +1397,17 @@
         <w:rPr>
           <w:rStyle w:val="NormalTok"/>
         </w:rPr>
-        <w:t xml:space="preserve">betavec </w:t>
-      </w:r>
-      <w:r>
-        <w:rPr>
-          <w:rStyle w:val="OtherTok"/>
-        </w:rPr>
-        <w:t xml:space="preserve">&lt;-</w:t>
-      </w:r>
-      <w:r>
-        <w:rPr>
-          <w:rStyle w:val="NormalTok"/>
-        </w:rPr>
-        <w:t xml:space="preserve"> </w:t>
-      </w:r>
-      <w:r>
-        <w:rPr>
-          <w:rStyle w:val="FunctionTok"/>
+        <w:t xml:space="preserve">betavec &lt;-</w:t>
+      </w:r>
+      <w:r>
+        <w:rPr>
+          <w:rStyle w:val="StringTok"/>
+        </w:rPr>
+        <w:t xml:space="preserve"> </w:t>
+      </w:r>
+      <w:r>
+        <w:rPr>
+          <w:rStyle w:val="KeywordTok"/>
         </w:rPr>
         <w:t xml:space="preserve">c</w:t>
       </w:r>
@@ -1603,17 +1424,11 @@
         <w:rPr>
           <w:rStyle w:val="NormalTok"/>
         </w:rPr>
-        <w:t xml:space="preserve">beta </w:t>
-      </w:r>
-      <w:r>
-        <w:rPr>
-          <w:rStyle w:val="OtherTok"/>
-        </w:rPr>
-        <w:t xml:space="preserve">&lt;-</w:t>
-      </w:r>
-      <w:r>
-        <w:rPr>
-          <w:rStyle w:val="FunctionTok"/>
+        <w:t xml:space="preserve">beta &lt;-</w:t>
+      </w:r>
+      <w:r>
+        <w:rPr>
+          <w:rStyle w:val="KeywordTok"/>
         </w:rPr>
         <w:t xml:space="preserve">diag</w:t>
       </w:r>
@@ -1624,15 +1439,15 @@
         <w:t xml:space="preserve">(betavec)</w:t>
       </w:r>
     </w:p>
-    <w:bookmarkEnd w:id="36"/>
-    <w:bookmarkStart w:id="37" w:name="scaled-transportation-costs"/>
     <w:p>
       <w:pPr>
         <w:pStyle w:val="Heading2"/>
       </w:pPr>
+      <w:bookmarkStart w:id="37" w:name="scaled-transportation-costs"/>
       <w:r>
         <w:t xml:space="preserve">Scaled Transportation Costs</w:t>
       </w:r>
+      <w:bookmarkEnd w:id="37"/>
     </w:p>
     <w:p>
       <w:pPr>
@@ -1756,59 +1571,59 @@
     </w:p>
     <w:p>
       <w:pPr>
+        <w:pStyle w:val="Compact"/>
         <w:numPr>
+          <w:numId w:val="1004"/>
           <w:ilvl w:val="0"/>
+        </w:numPr>
+      </w:pPr>
+      <w:r>
+        <w:t xml:space="preserve">Row 1/Column 1 = Mexico</w:t>
+      </w:r>
+    </w:p>
+    <w:p>
+      <w:pPr>
+        <w:pStyle w:val="Compact"/>
+        <w:numPr>
           <w:numId w:val="1004"/>
+          <w:ilvl w:val="0"/>
         </w:numPr>
+      </w:pPr>
+      <w:r>
+        <w:t xml:space="preserve">Row 2/Coumn 2 = The U.S.</w:t>
+      </w:r>
+    </w:p>
+    <w:p>
+      <w:pPr>
         <w:pStyle w:val="Compact"/>
-      </w:pPr>
-      <w:r>
-        <w:t xml:space="preserve">Row 1/Column 1 = Mexico</w:t>
-      </w:r>
-    </w:p>
-    <w:p>
-      <w:pPr>
         <w:numPr>
+          <w:numId w:val="1004"/>
           <w:ilvl w:val="0"/>
+        </w:numPr>
+      </w:pPr>
+      <w:r>
+        <w:t xml:space="preserve">Row 3/Column 3 = Canada</w:t>
+      </w:r>
+    </w:p>
+    <w:p>
+      <w:pPr>
+        <w:pStyle w:val="Compact"/>
+        <w:numPr>
           <w:numId w:val="1004"/>
+          <w:ilvl w:val="0"/>
         </w:numPr>
+      </w:pPr>
+      <w:r>
+        <w:t xml:space="preserve">Row4/Column 4 = The EU</w:t>
+      </w:r>
+    </w:p>
+    <w:p>
+      <w:pPr>
         <w:pStyle w:val="Compact"/>
-      </w:pPr>
-      <w:r>
-        <w:t xml:space="preserve">Row 2/Coumn 2 = The U.S.</w:t>
-      </w:r>
-    </w:p>
-    <w:p>
-      <w:pPr>
         <w:numPr>
+          <w:numId w:val="1004"/>
           <w:ilvl w:val="0"/>
-          <w:numId w:val="1004"/>
         </w:numPr>
-        <w:pStyle w:val="Compact"/>
-      </w:pPr>
-      <w:r>
-        <w:t xml:space="preserve">Row 3/Column 3 = Canada</w:t>
-      </w:r>
-    </w:p>
-    <w:p>
-      <w:pPr>
-        <w:numPr>
-          <w:ilvl w:val="0"/>
-          <w:numId w:val="1004"/>
-        </w:numPr>
-        <w:pStyle w:val="Compact"/>
-      </w:pPr>
-      <w:r>
-        <w:t xml:space="preserve">Row4/Column 4 = The EU</w:t>
-      </w:r>
-    </w:p>
-    <w:p>
-      <w:pPr>
-        <w:numPr>
-          <w:ilvl w:val="0"/>
-          <w:numId w:val="1004"/>
-        </w:numPr>
-        <w:pStyle w:val="Compact"/>
       </w:pPr>
       <w:r>
         <w:t xml:space="preserve">Row5/Column 5 = Latin America</w:t>
@@ -1822,23 +1637,17 @@
         <w:rPr>
           <w:rStyle w:val="NormalTok"/>
         </w:rPr>
-        <w:t xml:space="preserve">C </w:t>
-      </w:r>
-      <w:r>
-        <w:rPr>
-          <w:rStyle w:val="OtherTok"/>
-        </w:rPr>
-        <w:t xml:space="preserve">&lt;-</w:t>
-      </w:r>
-      <w:r>
-        <w:rPr>
-          <w:rStyle w:val="NormalTok"/>
-        </w:rPr>
-        <w:t xml:space="preserve"> </w:t>
-      </w:r>
-      <w:r>
-        <w:rPr>
-          <w:rStyle w:val="FunctionTok"/>
+        <w:t xml:space="preserve">C &lt;-</w:t>
+      </w:r>
+      <w:r>
+        <w:rPr>
+          <w:rStyle w:val="StringTok"/>
+        </w:rPr>
+        <w:t xml:space="preserve"> </w:t>
+      </w:r>
+      <w:r>
+        <w:rPr>
+          <w:rStyle w:val="KeywordTok"/>
         </w:rPr>
         <w:t xml:space="preserve">matrix</w:t>
       </w:r>
@@ -1850,7 +1659,7 @@
       </w:r>
       <w:r>
         <w:rPr>
-          <w:rStyle w:val="FunctionTok"/>
+          <w:rStyle w:val="KeywordTok"/>
         </w:rPr>
         <w:t xml:space="preserve">c</w:t>
       </w:r>
@@ -2162,7 +1971,7 @@
       </w:r>
       <w:r>
         <w:rPr>
-          <w:rStyle w:val="AttributeTok"/>
+          <w:rStyle w:val="DataTypeTok"/>
         </w:rPr>
         <w:t xml:space="preserve">nrow=</w:t>
       </w:r>
@@ -2180,7 +1989,7 @@
       </w:r>
       <w:r>
         <w:rPr>
-          <w:rStyle w:val="AttributeTok"/>
+          <w:rStyle w:val="DataTypeTok"/>
         </w:rPr>
         <w:t xml:space="preserve">ncol=</w:t>
       </w:r>
@@ -2265,15 +2074,15 @@
         <w:t xml:space="preserve">## [5,] 0.03238 0.02841 0.03289 0.02747 0.00000</w:t>
       </w:r>
     </w:p>
-    <w:bookmarkEnd w:id="37"/>
-    <w:bookmarkStart w:id="38" w:name="net-welfare-function"/>
     <w:p>
       <w:pPr>
         <w:pStyle w:val="Heading2"/>
       </w:pPr>
+      <w:bookmarkStart w:id="38" w:name="net-welfare-function"/>
       <w:r>
         <w:t xml:space="preserve">Net Welfare Function</w:t>
       </w:r>
+      <w:bookmarkEnd w:id="38"/>
     </w:p>
     <w:p>
       <w:pPr>
@@ -2360,9 +2169,6 @@
             <m:t>W</m:t>
           </m:r>
           <m:r>
-            <m:rPr>
-              <m:sty m:val="p"/>
-            </m:rPr>
             <m:t>=</m:t>
           </m:r>
           <m:nary>
@@ -2377,9 +2183,6 @@
                 <m:t>i</m:t>
               </m:r>
               <m:r>
-                <m:rPr>
-                  <m:sty m:val="p"/>
-                </m:rPr>
                 <m:t>=</m:t>
               </m:r>
               <m:r>
@@ -2412,9 +2215,6 @@
                     </m:sub>
                   </m:sSub>
                   <m:r>
-                    <m:rPr>
-                      <m:sty m:val="p"/>
-                    </m:rPr>
                     <m:t>−</m:t>
                   </m:r>
                   <m:r>
@@ -2471,9 +2271,6 @@
             </m:sup>
           </m:sSubSup>
           <m:r>
-            <m:rPr>
-              <m:sty m:val="p"/>
-            </m:rPr>
             <m:t>−</m:t>
           </m:r>
           <m:nary>
@@ -2488,9 +2285,6 @@
                 <m:t>i</m:t>
               </m:r>
               <m:r>
-                <m:rPr>
-                  <m:sty m:val="p"/>
-                </m:rPr>
                 <m:t>=</m:t>
               </m:r>
               <m:r>
@@ -2523,9 +2317,6 @@
                     </m:sub>
                   </m:sSub>
                   <m:r>
-                    <m:rPr>
-                      <m:sty m:val="p"/>
-                    </m:rPr>
                     <m:t>+</m:t>
                   </m:r>
                   <m:sSub>
@@ -2586,9 +2377,6 @@
                 </m:sup>
               </m:sSubSup>
               <m:r>
-                <m:rPr>
-                  <m:sty m:val="p"/>
-                </m:rPr>
                 <m:t>+</m:t>
               </m:r>
               <m:sSub>
@@ -2604,9 +2392,6 @@
                 </m:sub>
               </m:sSub>
               <m:r>
-                <m:rPr>
-                  <m:sty m:val="p"/>
-                </m:rPr>
                 <m:t>/</m:t>
               </m:r>
               <m:sSub>
@@ -2624,9 +2409,6 @@
             </m:e>
           </m:d>
           <m:r>
-            <m:rPr>
-              <m:sty m:val="p"/>
-            </m:rPr>
             <m:t>−</m:t>
           </m:r>
           <m:nary>
@@ -2641,9 +2423,6 @@
                 <m:t>j</m:t>
               </m:r>
               <m:r>
-                <m:rPr>
-                  <m:sty m:val="p"/>
-                </m:rPr>
                 <m:t>=</m:t>
               </m:r>
               <m:r>
@@ -2668,9 +2447,6 @@
                     <m:t>i</m:t>
                   </m:r>
                   <m:r>
-                    <m:rPr>
-                      <m:sty m:val="p"/>
-                    </m:rPr>
                     <m:t>=</m:t>
                   </m:r>
                   <m:r>
@@ -2737,11 +2513,11 @@
     </w:p>
     <w:p>
       <w:pPr>
+        <w:pStyle w:val="Compact"/>
         <w:numPr>
+          <w:numId w:val="1005"/>
           <w:ilvl w:val="0"/>
-          <w:numId w:val="1005"/>
         </w:numPr>
-        <w:pStyle w:val="Compact"/>
       </w:pPr>
       <m:oMath>
         <m:sSup>
@@ -2785,9 +2561,6 @@
           </m:sup>
         </m:sSubSup>
         <m:r>
-          <m:rPr>
-            <m:sty m:val="p"/>
-          </m:rPr>
           <m:t>,</m:t>
         </m:r>
         <m:sSubSup>
@@ -2808,33 +2581,18 @@
           </m:sup>
         </m:sSubSup>
         <m:r>
-          <m:rPr>
-            <m:sty m:val="p"/>
-          </m:rPr>
           <m:t>,</m:t>
         </m:r>
         <m:r>
-          <m:rPr>
-            <m:sty m:val="p"/>
-          </m:rPr>
           <m:t>.</m:t>
         </m:r>
         <m:r>
-          <m:rPr>
-            <m:sty m:val="p"/>
-          </m:rPr>
           <m:t>.</m:t>
         </m:r>
         <m:r>
-          <m:rPr>
-            <m:sty m:val="p"/>
-          </m:rPr>
           <m:t>.</m:t>
         </m:r>
         <m:r>
-          <m:rPr>
-            <m:sty m:val="p"/>
-          </m:rPr>
           <m:t>,</m:t>
         </m:r>
         <m:sSubSup>
@@ -2858,11 +2616,11 @@
     </w:p>
     <w:p>
       <w:pPr>
+        <w:pStyle w:val="Compact"/>
         <w:numPr>
+          <w:numId w:val="1005"/>
           <w:ilvl w:val="0"/>
-          <w:numId w:val="1005"/>
         </w:numPr>
-        <w:pStyle w:val="Compact"/>
       </w:pPr>
       <m:oMath>
         <m:sSup>
@@ -2906,9 +2664,6 @@
           </m:sup>
         </m:sSubSup>
         <m:r>
-          <m:rPr>
-            <m:sty m:val="p"/>
-          </m:rPr>
           <m:t>,</m:t>
         </m:r>
         <m:sSubSup>
@@ -2929,33 +2684,18 @@
           </m:sup>
         </m:sSubSup>
         <m:r>
-          <m:rPr>
-            <m:sty m:val="p"/>
-          </m:rPr>
           <m:t>,</m:t>
         </m:r>
         <m:r>
-          <m:rPr>
-            <m:sty m:val="p"/>
-          </m:rPr>
           <m:t>.</m:t>
         </m:r>
         <m:r>
-          <m:rPr>
-            <m:sty m:val="p"/>
-          </m:rPr>
           <m:t>.</m:t>
         </m:r>
         <m:r>
-          <m:rPr>
-            <m:sty m:val="p"/>
-          </m:rPr>
           <m:t>.</m:t>
         </m:r>
         <m:r>
-          <m:rPr>
-            <m:sty m:val="p"/>
-          </m:rPr>
           <m:t>,</m:t>
         </m:r>
         <m:sSubSup>
@@ -2979,11 +2719,11 @@
     </w:p>
     <w:p>
       <w:pPr>
+        <w:pStyle w:val="Compact"/>
         <w:numPr>
+          <w:numId w:val="1005"/>
           <w:ilvl w:val="0"/>
-          <w:numId w:val="1005"/>
         </w:numPr>
-        <w:pStyle w:val="Compact"/>
       </w:pPr>
       <m:oMath>
         <m:r>
@@ -3018,9 +2758,6 @@
           </m:sup>
         </m:sSubSup>
         <m:r>
-          <m:rPr>
-            <m:sty m:val="p"/>
-          </m:rPr>
           <m:t>/</m:t>
         </m:r>
         <m:sSub>
@@ -3061,9 +2798,6 @@
           </m:sup>
         </m:sSubSup>
         <m:r>
-          <m:rPr>
-            <m:sty m:val="p"/>
-          </m:rPr>
           <m:t>/</m:t>
         </m:r>
         <m:sSub>
@@ -3101,9 +2835,6 @@
           </m:sup>
         </m:sSubSup>
         <m:r>
-          <m:rPr>
-            <m:sty m:val="p"/>
-          </m:rPr>
           <m:t>/</m:t>
         </m:r>
         <m:sSub>
@@ -3122,11 +2853,11 @@
     </w:p>
     <w:p>
       <w:pPr>
+        <w:pStyle w:val="Compact"/>
         <w:numPr>
+          <w:numId w:val="1005"/>
           <w:ilvl w:val="0"/>
-          <w:numId w:val="1005"/>
         </w:numPr>
-        <w:pStyle w:val="Compact"/>
       </w:pPr>
       <m:oMath>
         <m:r>
@@ -3142,11 +2873,11 @@
     </w:p>
     <w:p>
       <w:pPr>
+        <w:pStyle w:val="Compact"/>
         <w:numPr>
+          <w:numId w:val="1005"/>
           <w:ilvl w:val="0"/>
-          <w:numId w:val="1005"/>
         </w:numPr>
-        <w:pStyle w:val="Compact"/>
       </w:pPr>
       <m:oMath>
         <m:acc>
@@ -3265,18 +2996,12 @@
             <m:t>W</m:t>
           </m:r>
           <m:r>
-            <m:rPr>
-              <m:sty m:val="p"/>
-            </m:rPr>
             <m:t>=</m:t>
           </m:r>
           <m:r>
             <m:t>A</m:t>
           </m:r>
           <m:r>
-            <m:rPr>
-              <m:sty m:val="p"/>
-            </m:rPr>
             <m:t>′</m:t>
           </m:r>
           <m:sSup>
@@ -3292,18 +3017,12 @@
             </m:sup>
           </m:sSup>
           <m:r>
-            <m:rPr>
-              <m:sty m:val="p"/>
-            </m:rPr>
             <m:t>−</m:t>
           </m:r>
           <m:r>
             <m:t>0.5</m:t>
           </m:r>
           <m:r>
-            <m:rPr>
-              <m:sty m:val="p"/>
-            </m:rPr>
             <m:t>(</m:t>
           </m:r>
           <m:sSup>
@@ -3319,15 +3038,9 @@
             </m:sup>
           </m:sSup>
           <m:r>
-            <m:rPr>
-              <m:sty m:val="p"/>
-            </m:rPr>
             <m:t>)</m:t>
           </m:r>
           <m:r>
-            <m:rPr>
-              <m:sty m:val="p"/>
-            </m:rPr>
             <m:t>′</m:t>
           </m:r>
           <m:r>
@@ -3346,24 +3059,15 @@
             </m:sup>
           </m:sSup>
           <m:r>
-            <m:rPr>
-              <m:sty m:val="p"/>
-            </m:rPr>
             <m:t>−</m:t>
           </m:r>
           <m:r>
-            <m:rPr>
-              <m:sty m:val="p"/>
-            </m:rPr>
             <m:t>(</m:t>
           </m:r>
           <m:r>
             <m:t>α</m:t>
           </m:r>
           <m:r>
-            <m:rPr>
-              <m:sty m:val="p"/>
-            </m:rPr>
             <m:t>′</m:t>
           </m:r>
           <m:sSup>
@@ -3379,18 +3083,12 @@
             </m:sup>
           </m:sSup>
           <m:r>
-            <m:rPr>
-              <m:sty m:val="p"/>
-            </m:rPr>
             <m:t>+</m:t>
           </m:r>
           <m:r>
             <m:t>0.5</m:t>
           </m:r>
           <m:r>
-            <m:rPr>
-              <m:sty m:val="p"/>
-            </m:rPr>
             <m:t>(</m:t>
           </m:r>
           <m:sSup>
@@ -3406,15 +3104,9 @@
             </m:sup>
           </m:sSup>
           <m:r>
-            <m:rPr>
-              <m:sty m:val="p"/>
-            </m:rPr>
             <m:t>)</m:t>
           </m:r>
           <m:r>
-            <m:rPr>
-              <m:sty m:val="p"/>
-            </m:rPr>
             <m:t>′</m:t>
           </m:r>
           <m:r>
@@ -3433,9 +3125,6 @@
             </m:sup>
           </m:sSup>
           <m:r>
-            <m:rPr>
-              <m:sty m:val="p"/>
-            </m:rPr>
             <m:t>+</m:t>
           </m:r>
           <m:r>
@@ -3445,24 +3134,15 @@
             <m:t>K</m:t>
           </m:r>
           <m:r>
-            <m:rPr>
-              <m:sty m:val="p"/>
-            </m:rPr>
             <m:t>′</m:t>
           </m:r>
           <m:r>
             <m:t>u</m:t>
           </m:r>
           <m:r>
-            <m:rPr>
-              <m:sty m:val="p"/>
-            </m:rPr>
             <m:t>)</m:t>
           </m:r>
           <m:r>
-            <m:rPr>
-              <m:sty m:val="p"/>
-            </m:rPr>
             <m:t>−</m:t>
           </m:r>
           <m:r>
@@ -3475,9 +3155,6 @@
             <m:t>m</m:t>
           </m:r>
           <m:r>
-            <m:rPr>
-              <m:sty m:val="p"/>
-            </m:rPr>
             <m:t>(</m:t>
           </m:r>
           <m:r>
@@ -3494,9 +3171,6 @@
             </m:e>
           </m:acc>
           <m:r>
-            <m:rPr>
-              <m:sty m:val="p"/>
-            </m:rPr>
             <m:t>)</m:t>
           </m:r>
         </m:oMath>
@@ -3563,15 +3237,15 @@
         <w:t xml:space="preserve">matrix and all of these products summed.</w:t>
       </w:r>
     </w:p>
-    <w:bookmarkEnd w:id="38"/>
-    <w:bookmarkStart w:id="39" w:name="market-clearing-conditions"/>
     <w:p>
       <w:pPr>
         <w:pStyle w:val="Heading2"/>
       </w:pPr>
+      <w:bookmarkStart w:id="39" w:name="market-clearing-conditions"/>
       <w:r>
         <w:t xml:space="preserve">Market Clearing Conditions</w:t>
       </w:r>
+      <w:bookmarkEnd w:id="39"/>
     </w:p>
     <w:p>
       <w:pPr>
@@ -3868,15 +3542,15 @@
         <w:t xml:space="preserve">shipment matrix.</w:t>
       </w:r>
     </w:p>
-    <w:bookmarkEnd w:id="39"/>
-    <w:bookmarkStart w:id="40" w:name="reshaping-the-shipment-matrix"/>
     <w:p>
       <w:pPr>
         <w:pStyle w:val="Heading2"/>
       </w:pPr>
+      <w:bookmarkStart w:id="40" w:name="reshaping-the-shipment-matrix"/>
       <w:r>
         <w:t xml:space="preserve">Reshaping the Shipment Matrix</w:t>
       </w:r>
+      <w:bookmarkEnd w:id="40"/>
     </w:p>
     <w:p>
       <w:pPr>
@@ -3970,15 +3644,15 @@
         <w:t xml:space="preserve">before calculating a value for the objective function. This same procedure was used in Module 1B.</w:t>
       </w:r>
     </w:p>
-    <w:bookmarkEnd w:id="40"/>
-    <w:bookmarkStart w:id="41" w:name="Xed66cc754f3c12e5eb7b4a768ebc2c7d7218d62"/>
     <w:p>
       <w:pPr>
         <w:pStyle w:val="Heading2"/>
       </w:pPr>
-      <w:r>
-        <w:t xml:space="preserve">Constructing the Net Wlfare Function in R</w:t>
-      </w:r>
+      <w:bookmarkStart w:id="41" w:name="Xc1daa8cef05e6da7d912104a4119d812473ad55"/>
+      <w:r>
+        <w:t xml:space="preserve">Constructing the Net Welfare Function in R</w:t>
+      </w:r>
+      <w:bookmarkEnd w:id="41"/>
     </w:p>
     <w:p>
       <w:pPr>
@@ -3996,17 +3670,11 @@
         <w:rPr>
           <w:rStyle w:val="NormalTok"/>
         </w:rPr>
-        <w:t xml:space="preserve">welfare </w:t>
-      </w:r>
-      <w:r>
-        <w:rPr>
-          <w:rStyle w:val="OtherTok"/>
-        </w:rPr>
-        <w:t xml:space="preserve">&lt;-</w:t>
-      </w:r>
-      <w:r>
-        <w:rPr>
-          <w:rStyle w:val="NormalTok"/>
+        <w:t xml:space="preserve">welfare &lt;-</w:t>
+      </w:r>
+      <w:r>
+        <w:rPr>
+          <w:rStyle w:val="StringTok"/>
         </w:rPr>
         <w:t xml:space="preserve"> </w:t>
       </w:r>
@@ -4029,23 +3697,17 @@
         <w:rPr>
           <w:rStyle w:val="NormalTok"/>
         </w:rPr>
-        <w:t xml:space="preserve">  That </w:t>
-      </w:r>
-      <w:r>
-        <w:rPr>
-          <w:rStyle w:val="OtherTok"/>
-        </w:rPr>
-        <w:t xml:space="preserve">=</w:t>
-      </w:r>
-      <w:r>
-        <w:rPr>
-          <w:rStyle w:val="NormalTok"/>
-        </w:rPr>
-        <w:t xml:space="preserve"> </w:t>
-      </w:r>
-      <w:r>
-        <w:rPr>
-          <w:rStyle w:val="FunctionTok"/>
+        <w:t xml:space="preserve">  That =</w:t>
+      </w:r>
+      <w:r>
+        <w:rPr>
+          <w:rStyle w:val="StringTok"/>
+        </w:rPr>
+        <w:t xml:space="preserve"> </w:t>
+      </w:r>
+      <w:r>
+        <w:rPr>
+          <w:rStyle w:val="KeywordTok"/>
         </w:rPr>
         <w:t xml:space="preserve">matrix</w:t>
       </w:r>
@@ -4092,23 +3754,17 @@
         <w:rPr>
           <w:rStyle w:val="NormalTok"/>
         </w:rPr>
-        <w:t xml:space="preserve">  Qs </w:t>
-      </w:r>
-      <w:r>
-        <w:rPr>
-          <w:rStyle w:val="OtherTok"/>
-        </w:rPr>
-        <w:t xml:space="preserve">&lt;-</w:t>
-      </w:r>
-      <w:r>
-        <w:rPr>
-          <w:rStyle w:val="NormalTok"/>
-        </w:rPr>
-        <w:t xml:space="preserve"> </w:t>
-      </w:r>
-      <w:r>
-        <w:rPr>
-          <w:rStyle w:val="FunctionTok"/>
+        <w:t xml:space="preserve">  Qs &lt;-</w:t>
+      </w:r>
+      <w:r>
+        <w:rPr>
+          <w:rStyle w:val="StringTok"/>
+        </w:rPr>
+        <w:t xml:space="preserve"> </w:t>
+      </w:r>
+      <w:r>
+        <w:rPr>
+          <w:rStyle w:val="KeywordTok"/>
         </w:rPr>
         <w:t xml:space="preserve">rowSums</w:t>
       </w:r>
@@ -4125,23 +3781,17 @@
         <w:rPr>
           <w:rStyle w:val="NormalTok"/>
         </w:rPr>
-        <w:t xml:space="preserve">  Qd </w:t>
-      </w:r>
-      <w:r>
-        <w:rPr>
-          <w:rStyle w:val="OtherTok"/>
-        </w:rPr>
-        <w:t xml:space="preserve">&lt;-</w:t>
-      </w:r>
-      <w:r>
-        <w:rPr>
-          <w:rStyle w:val="NormalTok"/>
-        </w:rPr>
-        <w:t xml:space="preserve"> </w:t>
-      </w:r>
-      <w:r>
-        <w:rPr>
-          <w:rStyle w:val="FunctionTok"/>
+        <w:t xml:space="preserve">  Qd &lt;-</w:t>
+      </w:r>
+      <w:r>
+        <w:rPr>
+          <w:rStyle w:val="StringTok"/>
+        </w:rPr>
+        <w:t xml:space="preserve"> </w:t>
+      </w:r>
+      <w:r>
+        <w:rPr>
+          <w:rStyle w:val="KeywordTok"/>
         </w:rPr>
         <w:t xml:space="preserve">colSums</w:t>
       </w:r>
@@ -4158,23 +3808,17 @@
         <w:rPr>
           <w:rStyle w:val="NormalTok"/>
         </w:rPr>
-        <w:t xml:space="preserve">  u </w:t>
-      </w:r>
-      <w:r>
-        <w:rPr>
-          <w:rStyle w:val="OtherTok"/>
-        </w:rPr>
-        <w:t xml:space="preserve">&lt;-</w:t>
-      </w:r>
-      <w:r>
-        <w:rPr>
-          <w:rStyle w:val="NormalTok"/>
-        </w:rPr>
-        <w:t xml:space="preserve"> </w:t>
-      </w:r>
-      <w:r>
-        <w:rPr>
-          <w:rStyle w:val="FunctionTok"/>
+        <w:t xml:space="preserve">  u &lt;-</w:t>
+      </w:r>
+      <w:r>
+        <w:rPr>
+          <w:rStyle w:val="StringTok"/>
+        </w:rPr>
+        <w:t xml:space="preserve"> </w:t>
+      </w:r>
+      <w:r>
+        <w:rPr>
+          <w:rStyle w:val="KeywordTok"/>
         </w:rPr>
         <w:t xml:space="preserve">rep</w:t>
       </w:r>
@@ -4215,23 +3859,17 @@
         <w:rPr>
           <w:rStyle w:val="NormalTok"/>
         </w:rPr>
-        <w:t xml:space="preserve">  K </w:t>
-      </w:r>
-      <w:r>
-        <w:rPr>
-          <w:rStyle w:val="OtherTok"/>
-        </w:rPr>
-        <w:t xml:space="preserve">&lt;-</w:t>
-      </w:r>
-      <w:r>
-        <w:rPr>
-          <w:rStyle w:val="NormalTok"/>
-        </w:rPr>
-        <w:t xml:space="preserve"> </w:t>
-      </w:r>
-      <w:r>
-        <w:rPr>
-          <w:rStyle w:val="FunctionTok"/>
+        <w:t xml:space="preserve">  K &lt;-</w:t>
+      </w:r>
+      <w:r>
+        <w:rPr>
+          <w:rStyle w:val="StringTok"/>
+        </w:rPr>
+        <w:t xml:space="preserve"> </w:t>
+      </w:r>
+      <w:r>
+        <w:rPr>
+          <w:rStyle w:val="KeywordTok"/>
         </w:rPr>
         <w:t xml:space="preserve">c</w:t>
       </w:r>
@@ -4243,7 +3881,7 @@
       </w:r>
       <w:r>
         <w:rPr>
-          <w:rStyle w:val="SpecialCharTok"/>
+          <w:rStyle w:val="OperatorTok"/>
         </w:rPr>
         <w:t xml:space="preserve">*</w:t>
       </w:r>
@@ -4255,7 +3893,7 @@
       </w:r>
       <w:r>
         <w:rPr>
-          <w:rStyle w:val="SpecialCharTok"/>
+          <w:rStyle w:val="OperatorTok"/>
         </w:rPr>
         <w:t xml:space="preserve">/</w:t>
       </w:r>
@@ -4267,7 +3905,7 @@
       </w:r>
       <w:r>
         <w:rPr>
-          <w:rStyle w:val="SpecialCharTok"/>
+          <w:rStyle w:val="OperatorTok"/>
         </w:rPr>
         <w:t xml:space="preserve">*</w:t>
       </w:r>
@@ -4279,7 +3917,7 @@
       </w:r>
       <w:r>
         <w:rPr>
-          <w:rStyle w:val="SpecialCharTok"/>
+          <w:rStyle w:val="OperatorTok"/>
         </w:rPr>
         <w:t xml:space="preserve">/</w:t>
       </w:r>
@@ -4291,7 +3929,7 @@
       </w:r>
       <w:r>
         <w:rPr>
-          <w:rStyle w:val="SpecialCharTok"/>
+          <w:rStyle w:val="OperatorTok"/>
         </w:rPr>
         <w:t xml:space="preserve">*</w:t>
       </w:r>
@@ -4303,7 +3941,7 @@
       </w:r>
       <w:r>
         <w:rPr>
-          <w:rStyle w:val="SpecialCharTok"/>
+          <w:rStyle w:val="OperatorTok"/>
         </w:rPr>
         <w:t xml:space="preserve">/</w:t>
       </w:r>
@@ -4315,7 +3953,7 @@
       </w:r>
       <w:r>
         <w:rPr>
-          <w:rStyle w:val="SpecialCharTok"/>
+          <w:rStyle w:val="OperatorTok"/>
         </w:rPr>
         <w:t xml:space="preserve">*</w:t>
       </w:r>
@@ -4327,7 +3965,7 @@
       </w:r>
       <w:r>
         <w:rPr>
-          <w:rStyle w:val="SpecialCharTok"/>
+          <w:rStyle w:val="OperatorTok"/>
         </w:rPr>
         <w:t xml:space="preserve">/</w:t>
       </w:r>
@@ -4339,7 +3977,7 @@
       </w:r>
       <w:r>
         <w:rPr>
-          <w:rStyle w:val="SpecialCharTok"/>
+          <w:rStyle w:val="OperatorTok"/>
         </w:rPr>
         <w:t xml:space="preserve">*</w:t>
       </w:r>
@@ -4351,7 +3989,7 @@
       </w:r>
       <w:r>
         <w:rPr>
-          <w:rStyle w:val="SpecialCharTok"/>
+          <w:rStyle w:val="OperatorTok"/>
         </w:rPr>
         <w:t xml:space="preserve">/</w:t>
       </w:r>
@@ -4368,23 +4006,17 @@
         <w:rPr>
           <w:rStyle w:val="NormalTok"/>
         </w:rPr>
-        <w:t xml:space="preserve">  W </w:t>
-      </w:r>
-      <w:r>
-        <w:rPr>
-          <w:rStyle w:val="OtherTok"/>
-        </w:rPr>
-        <w:t xml:space="preserve">&lt;-</w:t>
-      </w:r>
-      <w:r>
-        <w:rPr>
-          <w:rStyle w:val="NormalTok"/>
-        </w:rPr>
-        <w:t xml:space="preserve"> </w:t>
-      </w:r>
-      <w:r>
-        <w:rPr>
-          <w:rStyle w:val="SpecialCharTok"/>
+        <w:t xml:space="preserve">  W &lt;-</w:t>
+      </w:r>
+      <w:r>
+        <w:rPr>
+          <w:rStyle w:val="StringTok"/>
+        </w:rPr>
+        <w:t xml:space="preserve"> </w:t>
+      </w:r>
+      <w:r>
+        <w:rPr>
+          <w:rStyle w:val="OperatorTok"/>
         </w:rPr>
         <w:t xml:space="preserve">-</w:t>
       </w:r>
@@ -4396,7 +4028,7 @@
       </w:r>
       <w:r>
         <w:rPr>
-          <w:rStyle w:val="FunctionTok"/>
+          <w:rStyle w:val="KeywordTok"/>
         </w:rPr>
         <w:t xml:space="preserve">t</w:t>
       </w:r>
@@ -4408,25 +4040,31 @@
       </w:r>
       <w:r>
         <w:rPr>
-          <w:rStyle w:val="SpecialCharTok"/>
+          <w:rStyle w:val="OperatorTok"/>
         </w:rPr>
         <w:t xml:space="preserve">%*%</w:t>
       </w:r>
       <w:r>
         <w:rPr>
-          <w:rStyle w:val="NormalTok"/>
-        </w:rPr>
-        <w:t xml:space="preserve"> Qd </w:t>
-      </w:r>
-      <w:r>
-        <w:rPr>
-          <w:rStyle w:val="SpecialCharTok"/>
+          <w:rStyle w:val="StringTok"/>
+        </w:rPr>
+        <w:t xml:space="preserve"> </w:t>
+      </w:r>
+      <w:r>
+        <w:rPr>
+          <w:rStyle w:val="NormalTok"/>
+        </w:rPr>
+        <w:t xml:space="preserve">Qd </w:t>
+      </w:r>
+      <w:r>
+        <w:rPr>
+          <w:rStyle w:val="OperatorTok"/>
         </w:rPr>
         <w:t xml:space="preserve">-</w:t>
       </w:r>
       <w:r>
         <w:rPr>
-          <w:rStyle w:val="NormalTok"/>
+          <w:rStyle w:val="StringTok"/>
         </w:rPr>
         <w:t xml:space="preserve"> </w:t>
       </w:r>
@@ -4438,13 +4076,13 @@
       </w:r>
       <w:r>
         <w:rPr>
-          <w:rStyle w:val="SpecialCharTok"/>
+          <w:rStyle w:val="OperatorTok"/>
         </w:rPr>
         <w:t xml:space="preserve">*</w:t>
       </w:r>
       <w:r>
         <w:rPr>
-          <w:rStyle w:val="FunctionTok"/>
+          <w:rStyle w:val="KeywordTok"/>
         </w:rPr>
         <w:t xml:space="preserve">t</w:t>
       </w:r>
@@ -4456,43 +4094,61 @@
       </w:r>
       <w:r>
         <w:rPr>
-          <w:rStyle w:val="SpecialCharTok"/>
+          <w:rStyle w:val="OperatorTok"/>
         </w:rPr>
         <w:t xml:space="preserve">%*%</w:t>
       </w:r>
       <w:r>
         <w:rPr>
-          <w:rStyle w:val="NormalTok"/>
-        </w:rPr>
-        <w:t xml:space="preserve"> B </w:t>
-      </w:r>
-      <w:r>
-        <w:rPr>
-          <w:rStyle w:val="SpecialCharTok"/>
+          <w:rStyle w:val="StringTok"/>
+        </w:rPr>
+        <w:t xml:space="preserve"> </w:t>
+      </w:r>
+      <w:r>
+        <w:rPr>
+          <w:rStyle w:val="NormalTok"/>
+        </w:rPr>
+        <w:t xml:space="preserve">B </w:t>
+      </w:r>
+      <w:r>
+        <w:rPr>
+          <w:rStyle w:val="OperatorTok"/>
         </w:rPr>
         <w:t xml:space="preserve">%*%</w:t>
       </w:r>
       <w:r>
         <w:rPr>
-          <w:rStyle w:val="NormalTok"/>
-        </w:rPr>
-        <w:t xml:space="preserve"> Qd </w:t>
-      </w:r>
-      <w:r>
-        <w:rPr>
-          <w:rStyle w:val="SpecialCharTok"/>
+          <w:rStyle w:val="StringTok"/>
+        </w:rPr>
+        <w:t xml:space="preserve"> </w:t>
+      </w:r>
+      <w:r>
+        <w:rPr>
+          <w:rStyle w:val="NormalTok"/>
+        </w:rPr>
+        <w:t xml:space="preserve">Qd </w:t>
+      </w:r>
+      <w:r>
+        <w:rPr>
+          <w:rStyle w:val="OperatorTok"/>
         </w:rPr>
         <w:t xml:space="preserve">-</w:t>
       </w:r>
       <w:r>
         <w:rPr>
-          <w:rStyle w:val="NormalTok"/>
-        </w:rPr>
-        <w:t xml:space="preserve"> (</w:t>
-      </w:r>
-      <w:r>
-        <w:rPr>
-          <w:rStyle w:val="FunctionTok"/>
+          <w:rStyle w:val="StringTok"/>
+        </w:rPr>
+        <w:t xml:space="preserve"> </w:t>
+      </w:r>
+      <w:r>
+        <w:rPr>
+          <w:rStyle w:val="NormalTok"/>
+        </w:rPr>
+        <w:t xml:space="preserve">(</w:t>
+      </w:r>
+      <w:r>
+        <w:rPr>
+          <w:rStyle w:val="KeywordTok"/>
         </w:rPr>
         <w:t xml:space="preserve">t</w:t>
       </w:r>
@@ -4504,25 +4160,31 @@
       </w:r>
       <w:r>
         <w:rPr>
-          <w:rStyle w:val="SpecialCharTok"/>
+          <w:rStyle w:val="OperatorTok"/>
         </w:rPr>
         <w:t xml:space="preserve">%*%</w:t>
       </w:r>
       <w:r>
         <w:rPr>
-          <w:rStyle w:val="NormalTok"/>
-        </w:rPr>
-        <w:t xml:space="preserve"> Qs </w:t>
-      </w:r>
-      <w:r>
-        <w:rPr>
-          <w:rStyle w:val="SpecialCharTok"/>
+          <w:rStyle w:val="StringTok"/>
+        </w:rPr>
+        <w:t xml:space="preserve"> </w:t>
+      </w:r>
+      <w:r>
+        <w:rPr>
+          <w:rStyle w:val="NormalTok"/>
+        </w:rPr>
+        <w:t xml:space="preserve">Qs </w:t>
+      </w:r>
+      <w:r>
+        <w:rPr>
+          <w:rStyle w:val="OperatorTok"/>
         </w:rPr>
         <w:t xml:space="preserve">+</w:t>
       </w:r>
       <w:r>
         <w:rPr>
-          <w:rStyle w:val="NormalTok"/>
+          <w:rStyle w:val="StringTok"/>
         </w:rPr>
         <w:t xml:space="preserve"> </w:t>
       </w:r>
@@ -4534,13 +4196,13 @@
       </w:r>
       <w:r>
         <w:rPr>
-          <w:rStyle w:val="SpecialCharTok"/>
+          <w:rStyle w:val="OperatorTok"/>
         </w:rPr>
         <w:t xml:space="preserve">*</w:t>
       </w:r>
       <w:r>
         <w:rPr>
-          <w:rStyle w:val="FunctionTok"/>
+          <w:rStyle w:val="KeywordTok"/>
         </w:rPr>
         <w:t xml:space="preserve">t</w:t>
       </w:r>
@@ -4552,37 +4214,49 @@
       </w:r>
       <w:r>
         <w:rPr>
-          <w:rStyle w:val="SpecialCharTok"/>
+          <w:rStyle w:val="OperatorTok"/>
         </w:rPr>
         <w:t xml:space="preserve">%*%</w:t>
       </w:r>
       <w:r>
         <w:rPr>
-          <w:rStyle w:val="NormalTok"/>
-        </w:rPr>
-        <w:t xml:space="preserve"> beta </w:t>
-      </w:r>
-      <w:r>
-        <w:rPr>
-          <w:rStyle w:val="SpecialCharTok"/>
+          <w:rStyle w:val="StringTok"/>
+        </w:rPr>
+        <w:t xml:space="preserve"> </w:t>
+      </w:r>
+      <w:r>
+        <w:rPr>
+          <w:rStyle w:val="NormalTok"/>
+        </w:rPr>
+        <w:t xml:space="preserve">beta </w:t>
+      </w:r>
+      <w:r>
+        <w:rPr>
+          <w:rStyle w:val="OperatorTok"/>
         </w:rPr>
         <w:t xml:space="preserve">%*%</w:t>
       </w:r>
       <w:r>
         <w:rPr>
-          <w:rStyle w:val="NormalTok"/>
-        </w:rPr>
-        <w:t xml:space="preserve"> Qs  </w:t>
-      </w:r>
-      <w:r>
-        <w:rPr>
-          <w:rStyle w:val="SpecialCharTok"/>
+          <w:rStyle w:val="StringTok"/>
+        </w:rPr>
+        <w:t xml:space="preserve"> </w:t>
+      </w:r>
+      <w:r>
+        <w:rPr>
+          <w:rStyle w:val="NormalTok"/>
+        </w:rPr>
+        <w:t xml:space="preserve">Qs  </w:t>
+      </w:r>
+      <w:r>
+        <w:rPr>
+          <w:rStyle w:val="OperatorTok"/>
         </w:rPr>
         <w:t xml:space="preserve">+</w:t>
       </w:r>
       <w:r>
         <w:rPr>
-          <w:rStyle w:val="NormalTok"/>
+          <w:rStyle w:val="StringTok"/>
         </w:rPr>
         <w:t xml:space="preserve"> </w:t>
       </w:r>
@@ -4594,13 +4268,13 @@
       </w:r>
       <w:r>
         <w:rPr>
-          <w:rStyle w:val="SpecialCharTok"/>
+          <w:rStyle w:val="OperatorTok"/>
         </w:rPr>
         <w:t xml:space="preserve">*</w:t>
       </w:r>
       <w:r>
         <w:rPr>
-          <w:rStyle w:val="FunctionTok"/>
+          <w:rStyle w:val="KeywordTok"/>
         </w:rPr>
         <w:t xml:space="preserve">t</w:t>
       </w:r>
@@ -4612,31 +4286,37 @@
       </w:r>
       <w:r>
         <w:rPr>
-          <w:rStyle w:val="SpecialCharTok"/>
+          <w:rStyle w:val="OperatorTok"/>
         </w:rPr>
         <w:t xml:space="preserve">%*%</w:t>
       </w:r>
       <w:r>
         <w:rPr>
-          <w:rStyle w:val="NormalTok"/>
-        </w:rPr>
-        <w:t xml:space="preserve"> u ) </w:t>
-      </w:r>
-      <w:r>
-        <w:rPr>
-          <w:rStyle w:val="SpecialCharTok"/>
+          <w:rStyle w:val="StringTok"/>
+        </w:rPr>
+        <w:t xml:space="preserve"> </w:t>
+      </w:r>
+      <w:r>
+        <w:rPr>
+          <w:rStyle w:val="NormalTok"/>
+        </w:rPr>
+        <w:t xml:space="preserve">u ) </w:t>
+      </w:r>
+      <w:r>
+        <w:rPr>
+          <w:rStyle w:val="OperatorTok"/>
         </w:rPr>
         <w:t xml:space="preserve">-</w:t>
       </w:r>
       <w:r>
         <w:rPr>
-          <w:rStyle w:val="NormalTok"/>
-        </w:rPr>
-        <w:t xml:space="preserve"> </w:t>
-      </w:r>
-      <w:r>
-        <w:rPr>
-          <w:rStyle w:val="FunctionTok"/>
+          <w:rStyle w:val="StringTok"/>
+        </w:rPr>
+        <w:t xml:space="preserve"> </w:t>
+      </w:r>
+      <w:r>
+        <w:rPr>
+          <w:rStyle w:val="KeywordTok"/>
         </w:rPr>
         <w:t xml:space="preserve">sum</w:t>
       </w:r>
@@ -4648,7 +4328,7 @@
       </w:r>
       <w:r>
         <w:rPr>
-          <w:rStyle w:val="SpecialCharTok"/>
+          <w:rStyle w:val="OperatorTok"/>
         </w:rPr>
         <w:t xml:space="preserve">*</w:t>
       </w:r>
@@ -4698,23 +4378,17 @@
         <w:rPr>
           <w:rStyle w:val="NormalTok"/>
         </w:rPr>
-        <w:t xml:space="preserve">start </w:t>
-      </w:r>
-      <w:r>
-        <w:rPr>
-          <w:rStyle w:val="OtherTok"/>
-        </w:rPr>
-        <w:t xml:space="preserve">&lt;-</w:t>
-      </w:r>
-      <w:r>
-        <w:rPr>
-          <w:rStyle w:val="NormalTok"/>
-        </w:rPr>
-        <w:t xml:space="preserve"> </w:t>
-      </w:r>
-      <w:r>
-        <w:rPr>
-          <w:rStyle w:val="FunctionTok"/>
+        <w:t xml:space="preserve">start &lt;-</w:t>
+      </w:r>
+      <w:r>
+        <w:rPr>
+          <w:rStyle w:val="StringTok"/>
+        </w:rPr>
+        <w:t xml:space="preserve"> </w:t>
+      </w:r>
+      <w:r>
+        <w:rPr>
+          <w:rStyle w:val="KeywordTok"/>
         </w:rPr>
         <w:t xml:space="preserve">c</w:t>
       </w:r>
@@ -5071,17 +4745,11 @@
         <w:rPr>
           <w:rStyle w:val="NormalTok"/>
         </w:rPr>
-        <w:t xml:space="preserve">test </w:t>
-      </w:r>
-      <w:r>
-        <w:rPr>
-          <w:rStyle w:val="OtherTok"/>
-        </w:rPr>
-        <w:t xml:space="preserve">&lt;-</w:t>
-      </w:r>
-      <w:r>
-        <w:rPr>
-          <w:rStyle w:val="FunctionTok"/>
+        <w:t xml:space="preserve">test &lt;-</w:t>
+      </w:r>
+      <w:r>
+        <w:rPr>
+          <w:rStyle w:val="KeywordTok"/>
         </w:rPr>
         <w:t xml:space="preserve">welfare</w:t>
       </w:r>
@@ -5129,15 +4797,15 @@
         <w:t xml:space="preserve">Keep in mind that the welfare function was entered with a negative sign because minimizing the negative of a function is the same as maximizing that function.</w:t>
       </w:r>
     </w:p>
-    <w:bookmarkEnd w:id="41"/>
-    <w:bookmarkStart w:id="42" w:name="maximizing-net-welfare"/>
     <w:p>
       <w:pPr>
         <w:pStyle w:val="Heading2"/>
       </w:pPr>
+      <w:bookmarkStart w:id="42" w:name="maximizing-net-welfare"/>
       <w:r>
         <w:t xml:space="preserve">Maximizing Net Welfare</w:t>
       </w:r>
+      <w:bookmarkEnd w:id="42"/>
     </w:p>
     <w:p>
       <w:pPr>
@@ -5234,23 +4902,17 @@
         <w:rPr>
           <w:rStyle w:val="NormalTok"/>
         </w:rPr>
-        <w:t xml:space="preserve"> solution </w:t>
-      </w:r>
-      <w:r>
-        <w:rPr>
-          <w:rStyle w:val="OtherTok"/>
-        </w:rPr>
-        <w:t xml:space="preserve">&lt;-</w:t>
-      </w:r>
-      <w:r>
-        <w:rPr>
-          <w:rStyle w:val="NormalTok"/>
-        </w:rPr>
-        <w:t xml:space="preserve"> </w:t>
-      </w:r>
-      <w:r>
-        <w:rPr>
-          <w:rStyle w:val="FunctionTok"/>
+        <w:t xml:space="preserve"> solution &lt;-</w:t>
+      </w:r>
+      <w:r>
+        <w:rPr>
+          <w:rStyle w:val="StringTok"/>
+        </w:rPr>
+        <w:t xml:space="preserve"> </w:t>
+      </w:r>
+      <w:r>
+        <w:rPr>
+          <w:rStyle w:val="KeywordTok"/>
         </w:rPr>
         <w:t xml:space="preserve">optim</w:t>
       </w:r>
@@ -5262,7 +4924,7 @@
       </w:r>
       <w:r>
         <w:rPr>
-          <w:rStyle w:val="AttributeTok"/>
+          <w:rStyle w:val="DataTypeTok"/>
         </w:rPr>
         <w:t xml:space="preserve">par=</w:t>
       </w:r>
@@ -5274,7 +4936,7 @@
       </w:r>
       <w:r>
         <w:rPr>
-          <w:rStyle w:val="AttributeTok"/>
+          <w:rStyle w:val="DataTypeTok"/>
         </w:rPr>
         <w:t xml:space="preserve">fn=</w:t>
       </w:r>
@@ -5286,13 +4948,13 @@
       </w:r>
       <w:r>
         <w:rPr>
-          <w:rStyle w:val="AttributeTok"/>
+          <w:rStyle w:val="DataTypeTok"/>
         </w:rPr>
         <w:t xml:space="preserve">lower=</w:t>
       </w:r>
       <w:r>
         <w:rPr>
-          <w:rStyle w:val="FunctionTok"/>
+          <w:rStyle w:val="KeywordTok"/>
         </w:rPr>
         <w:t xml:space="preserve">matrix</w:t>
       </w:r>
@@ -5340,7 +5002,7 @@
       </w:r>
       <w:r>
         <w:rPr>
-          <w:rStyle w:val="AttributeTok"/>
+          <w:rStyle w:val="DataTypeTok"/>
         </w:rPr>
         <w:t xml:space="preserve">method=</w:t>
       </w:r>
@@ -5358,7 +5020,7 @@
       </w:r>
       <w:r>
         <w:rPr>
-          <w:rStyle w:val="SpecialCharTok"/>
+          <w:rStyle w:val="OperatorTok"/>
         </w:rPr>
         <w:t xml:space="preserve">$</w:t>
       </w:r>
@@ -5369,15 +5031,15 @@
         <w:t xml:space="preserve">par</w:t>
       </w:r>
     </w:p>
-    <w:bookmarkEnd w:id="42"/>
-    <w:bookmarkStart w:id="43" w:name="analyzing-the-trade-results"/>
     <w:p>
       <w:pPr>
         <w:pStyle w:val="Heading2"/>
       </w:pPr>
+      <w:bookmarkStart w:id="43" w:name="analyzing-the-trade-results"/>
       <w:r>
         <w:t xml:space="preserve">Analyzing the Trade Results</w:t>
       </w:r>
+      <w:bookmarkEnd w:id="43"/>
     </w:p>
     <w:p>
       <w:pPr>
@@ -5395,17 +5057,11 @@
         <w:rPr>
           <w:rStyle w:val="NormalTok"/>
         </w:rPr>
-        <w:t xml:space="preserve">trade </w:t>
-      </w:r>
-      <w:r>
-        <w:rPr>
-          <w:rStyle w:val="OtherTok"/>
-        </w:rPr>
-        <w:t xml:space="preserve">&lt;-</w:t>
-      </w:r>
-      <w:r>
-        <w:rPr>
-          <w:rStyle w:val="FunctionTok"/>
+        <w:t xml:space="preserve">trade &lt;-</w:t>
+      </w:r>
+      <w:r>
+        <w:rPr>
+          <w:rStyle w:val="KeywordTok"/>
         </w:rPr>
         <w:t xml:space="preserve">matrix</w:t>
       </w:r>
@@ -5444,7 +5100,7 @@
       </w:r>
       <w:r>
         <w:rPr>
-          <w:rStyle w:val="FunctionTok"/>
+          <w:rStyle w:val="KeywordTok"/>
         </w:rPr>
         <w:t xml:space="preserve">colnames</w:t>
       </w:r>
@@ -5452,23 +5108,17 @@
         <w:rPr>
           <w:rStyle w:val="NormalTok"/>
         </w:rPr>
-        <w:t xml:space="preserve">(trade) </w:t>
-      </w:r>
-      <w:r>
-        <w:rPr>
-          <w:rStyle w:val="OtherTok"/>
-        </w:rPr>
-        <w:t xml:space="preserve">&lt;-</w:t>
-      </w:r>
-      <w:r>
-        <w:rPr>
-          <w:rStyle w:val="NormalTok"/>
-        </w:rPr>
-        <w:t xml:space="preserve"> </w:t>
-      </w:r>
-      <w:r>
-        <w:rPr>
-          <w:rStyle w:val="FunctionTok"/>
+        <w:t xml:space="preserve">(trade) &lt;-</w:t>
+      </w:r>
+      <w:r>
+        <w:rPr>
+          <w:rStyle w:val="StringTok"/>
+        </w:rPr>
+        <w:t xml:space="preserve"> </w:t>
+      </w:r>
+      <w:r>
+        <w:rPr>
+          <w:rStyle w:val="KeywordTok"/>
         </w:rPr>
         <w:t xml:space="preserve">c</w:t>
       </w:r>
@@ -5543,7 +5193,7 @@
       </w:r>
       <w:r>
         <w:rPr>
-          <w:rStyle w:val="FunctionTok"/>
+          <w:rStyle w:val="KeywordTok"/>
         </w:rPr>
         <w:t xml:space="preserve">rownames</w:t>
       </w:r>
@@ -5551,23 +5201,17 @@
         <w:rPr>
           <w:rStyle w:val="NormalTok"/>
         </w:rPr>
-        <w:t xml:space="preserve">(trade) </w:t>
-      </w:r>
-      <w:r>
-        <w:rPr>
-          <w:rStyle w:val="OtherTok"/>
-        </w:rPr>
-        <w:t xml:space="preserve">&lt;-</w:t>
-      </w:r>
-      <w:r>
-        <w:rPr>
-          <w:rStyle w:val="NormalTok"/>
-        </w:rPr>
-        <w:t xml:space="preserve"> </w:t>
-      </w:r>
-      <w:r>
-        <w:rPr>
-          <w:rStyle w:val="FunctionTok"/>
+        <w:t xml:space="preserve">(trade) &lt;-</w:t>
+      </w:r>
+      <w:r>
+        <w:rPr>
+          <w:rStyle w:val="StringTok"/>
+        </w:rPr>
+        <w:t xml:space="preserve"> </w:t>
+      </w:r>
+      <w:r>
+        <w:rPr>
+          <w:rStyle w:val="KeywordTok"/>
         </w:rPr>
         <w:t xml:space="preserve">c</w:t>
       </w:r>
@@ -5711,15 +5355,15 @@
         <w:t xml:space="preserve">Reading the rows from left to right we see that Mexico exports to the U.S. only. As well, the U.S., Canada and the E.U. do not export, and Latin American exports to the U.S., Canada and the E.U. Reading the columns from top to bottom we see that Mexico does not import, the U.S. imports from both Mexico and Latin America, Canada and the EU both import from Latin America, and Latin America does not import.</w:t>
       </w:r>
     </w:p>
-    <w:bookmarkEnd w:id="43"/>
-    <w:bookmarkStart w:id="44" w:name="analyzing-the-price-results"/>
     <w:p>
       <w:pPr>
         <w:pStyle w:val="Heading2"/>
       </w:pPr>
+      <w:bookmarkStart w:id="44" w:name="analyzing-the-price-results"/>
       <w:r>
         <w:t xml:space="preserve">Analyzing the Price Results</w:t>
       </w:r>
+      <w:bookmarkEnd w:id="44"/>
     </w:p>
     <w:p>
       <w:pPr>
@@ -5733,7 +5377,6 @@
       </w:r>
       <w:r>
         <w:rPr>
-          <w:iCs/>
           <w:i/>
         </w:rPr>
         <w:t xml:space="preserve">trade</w:t>
@@ -5753,23 +5396,17 @@
         <w:rPr>
           <w:rStyle w:val="NormalTok"/>
         </w:rPr>
-        <w:t xml:space="preserve">Qd_e </w:t>
-      </w:r>
-      <w:r>
-        <w:rPr>
-          <w:rStyle w:val="OtherTok"/>
-        </w:rPr>
-        <w:t xml:space="preserve">&lt;-</w:t>
-      </w:r>
-      <w:r>
-        <w:rPr>
-          <w:rStyle w:val="NormalTok"/>
-        </w:rPr>
-        <w:t xml:space="preserve"> </w:t>
-      </w:r>
-      <w:r>
-        <w:rPr>
-          <w:rStyle w:val="FunctionTok"/>
+        <w:t xml:space="preserve">Qd_e &lt;-</w:t>
+      </w:r>
+      <w:r>
+        <w:rPr>
+          <w:rStyle w:val="StringTok"/>
+        </w:rPr>
+        <w:t xml:space="preserve"> </w:t>
+      </w:r>
+      <w:r>
+        <w:rPr>
+          <w:rStyle w:val="KeywordTok"/>
         </w:rPr>
         <w:t xml:space="preserve">colSums</w:t>
       </w:r>
@@ -5786,17 +5423,11 @@
         <w:rPr>
           <w:rStyle w:val="NormalTok"/>
         </w:rPr>
-        <w:t xml:space="preserve">price_e </w:t>
-      </w:r>
-      <w:r>
-        <w:rPr>
-          <w:rStyle w:val="OtherTok"/>
-        </w:rPr>
-        <w:t xml:space="preserve">&lt;-</w:t>
-      </w:r>
-      <w:r>
-        <w:rPr>
-          <w:rStyle w:val="NormalTok"/>
+        <w:t xml:space="preserve">price_e &lt;-</w:t>
+      </w:r>
+      <w:r>
+        <w:rPr>
+          <w:rStyle w:val="StringTok"/>
         </w:rPr>
         <w:t xml:space="preserve"> </w:t>
       </w:r>
@@ -5808,7 +5439,7 @@
       </w:r>
       <w:r>
         <w:rPr>
-          <w:rStyle w:val="SpecialCharTok"/>
+          <w:rStyle w:val="OperatorTok"/>
         </w:rPr>
         <w:t xml:space="preserve">*</w:t>
       </w:r>
@@ -5820,19 +5451,25 @@
       </w:r>
       <w:r>
         <w:rPr>
-          <w:rStyle w:val="SpecialCharTok"/>
+          <w:rStyle w:val="OperatorTok"/>
         </w:rPr>
         <w:t xml:space="preserve">-</w:t>
       </w:r>
       <w:r>
         <w:rPr>
-          <w:rStyle w:val="NormalTok"/>
-        </w:rPr>
-        <w:t xml:space="preserve"> Bvec</w:t>
-      </w:r>
-      <w:r>
-        <w:rPr>
-          <w:rStyle w:val="SpecialCharTok"/>
+          <w:rStyle w:val="StringTok"/>
+        </w:rPr>
+        <w:t xml:space="preserve"> </w:t>
+      </w:r>
+      <w:r>
+        <w:rPr>
+          <w:rStyle w:val="NormalTok"/>
+        </w:rPr>
+        <w:t xml:space="preserve">Bvec</w:t>
+      </w:r>
+      <w:r>
+        <w:rPr>
+          <w:rStyle w:val="OperatorTok"/>
         </w:rPr>
         <w:t xml:space="preserve">*</w:t>
       </w:r>
@@ -5880,15 +5517,15 @@
         <w:t xml:space="preserve">The results reveal the expected results that tomato prices are relatively high in the three importing countries (The U.S., Canada and the EU) and are relatively low in the two exporting countries (Mexico and Latin America).</w:t>
       </w:r>
     </w:p>
-    <w:bookmarkEnd w:id="44"/>
-    <w:bookmarkStart w:id="49" w:name="confirming-the-spatial-lop"/>
     <w:p>
       <w:pPr>
         <w:pStyle w:val="Heading1"/>
       </w:pPr>
+      <w:bookmarkStart w:id="45" w:name="confirming-the-spatial-lop"/>
       <w:r>
         <w:t xml:space="preserve">Confirming the Spatial LOP</w:t>
       </w:r>
+      <w:bookmarkEnd w:id="45"/>
     </w:p>
     <w:p>
       <w:pPr>
@@ -5910,7 +5547,6 @@
       </w:r>
       <w:r>
         <w:rPr>
-          <w:iCs/>
           <w:i/>
         </w:rPr>
         <w:t xml:space="preserve">expand.grid</w:t>
@@ -5930,23 +5566,17 @@
         <w:rPr>
           <w:rStyle w:val="NormalTok"/>
         </w:rPr>
-        <w:t xml:space="preserve">label </w:t>
-      </w:r>
-      <w:r>
-        <w:rPr>
-          <w:rStyle w:val="OtherTok"/>
-        </w:rPr>
-        <w:t xml:space="preserve">&lt;-</w:t>
-      </w:r>
-      <w:r>
-        <w:rPr>
-          <w:rStyle w:val="NormalTok"/>
-        </w:rPr>
-        <w:t xml:space="preserve"> </w:t>
-      </w:r>
-      <w:r>
-        <w:rPr>
-          <w:rStyle w:val="FunctionTok"/>
+        <w:t xml:space="preserve">label &lt;-</w:t>
+      </w:r>
+      <w:r>
+        <w:rPr>
+          <w:rStyle w:val="StringTok"/>
+        </w:rPr>
+        <w:t xml:space="preserve"> </w:t>
+      </w:r>
+      <w:r>
+        <w:rPr>
+          <w:rStyle w:val="KeywordTok"/>
         </w:rPr>
         <w:t xml:space="preserve">matrix</w:t>
       </w:r>
@@ -5958,7 +5588,7 @@
       </w:r>
       <w:r>
         <w:rPr>
-          <w:rStyle w:val="FunctionTok"/>
+          <w:rStyle w:val="KeywordTok"/>
         </w:rPr>
         <w:t xml:space="preserve">c</w:t>
       </w:r>
@@ -6030,7 +5660,7 @@
       </w:r>
       <w:r>
         <w:rPr>
-          <w:rStyle w:val="AttributeTok"/>
+          <w:rStyle w:val="DataTypeTok"/>
         </w:rPr>
         <w:t xml:space="preserve">ncol=</w:t>
       </w:r>
@@ -6048,7 +5678,7 @@
       </w:r>
       <w:r>
         <w:rPr>
-          <w:rStyle w:val="AttributeTok"/>
+          <w:rStyle w:val="DataTypeTok"/>
         </w:rPr>
         <w:t xml:space="preserve">nrow=</w:t>
       </w:r>
@@ -6071,23 +5701,17 @@
         <w:rPr>
           <w:rStyle w:val="NormalTok"/>
         </w:rPr>
-        <w:t xml:space="preserve">expand_label </w:t>
-      </w:r>
-      <w:r>
-        <w:rPr>
-          <w:rStyle w:val="OtherTok"/>
-        </w:rPr>
-        <w:t xml:space="preserve">&lt;-</w:t>
-      </w:r>
-      <w:r>
-        <w:rPr>
-          <w:rStyle w:val="NormalTok"/>
-        </w:rPr>
-        <w:t xml:space="preserve"> </w:t>
-      </w:r>
-      <w:r>
-        <w:rPr>
-          <w:rStyle w:val="FunctionTok"/>
+        <w:t xml:space="preserve">expand_label &lt;-</w:t>
+      </w:r>
+      <w:r>
+        <w:rPr>
+          <w:rStyle w:val="StringTok"/>
+        </w:rPr>
+        <w:t xml:space="preserve"> </w:t>
+      </w:r>
+      <w:r>
+        <w:rPr>
+          <w:rStyle w:val="KeywordTok"/>
         </w:rPr>
         <w:t xml:space="preserve">expand.grid</w:t>
       </w:r>
@@ -6104,23 +5728,17 @@
         <w:rPr>
           <w:rStyle w:val="NormalTok"/>
         </w:rPr>
-        <w:t xml:space="preserve">expand_price </w:t>
-      </w:r>
-      <w:r>
-        <w:rPr>
-          <w:rStyle w:val="OtherTok"/>
-        </w:rPr>
-        <w:t xml:space="preserve">&lt;-</w:t>
-      </w:r>
-      <w:r>
-        <w:rPr>
-          <w:rStyle w:val="NormalTok"/>
-        </w:rPr>
-        <w:t xml:space="preserve"> </w:t>
-      </w:r>
-      <w:r>
-        <w:rPr>
-          <w:rStyle w:val="FunctionTok"/>
+        <w:t xml:space="preserve">expand_price &lt;-</w:t>
+      </w:r>
+      <w:r>
+        <w:rPr>
+          <w:rStyle w:val="StringTok"/>
+        </w:rPr>
+        <w:t xml:space="preserve"> </w:t>
+      </w:r>
+      <w:r>
+        <w:rPr>
+          <w:rStyle w:val="KeywordTok"/>
         </w:rPr>
         <w:t xml:space="preserve">expand.grid</w:t>
       </w:r>
@@ -6132,7 +5750,7 @@
       </w:r>
       <w:r>
         <w:rPr>
-          <w:rStyle w:val="FunctionTok"/>
+          <w:rStyle w:val="KeywordTok"/>
         </w:rPr>
         <w:t xml:space="preserve">t</w:t>
       </w:r>
@@ -6144,7 +5762,7 @@
       </w:r>
       <w:r>
         <w:rPr>
-          <w:rStyle w:val="FunctionTok"/>
+          <w:rStyle w:val="KeywordTok"/>
         </w:rPr>
         <w:t xml:space="preserve">t</w:t>
       </w:r>
@@ -6161,23 +5779,17 @@
         <w:rPr>
           <w:rStyle w:val="NormalTok"/>
         </w:rPr>
-        <w:t xml:space="preserve">price_pairs </w:t>
-      </w:r>
-      <w:r>
-        <w:rPr>
-          <w:rStyle w:val="OtherTok"/>
-        </w:rPr>
-        <w:t xml:space="preserve">&lt;-</w:t>
-      </w:r>
-      <w:r>
-        <w:rPr>
-          <w:rStyle w:val="NormalTok"/>
-        </w:rPr>
-        <w:t xml:space="preserve"> </w:t>
-      </w:r>
-      <w:r>
-        <w:rPr>
-          <w:rStyle w:val="FunctionTok"/>
+        <w:t xml:space="preserve">price_pairs &lt;-</w:t>
+      </w:r>
+      <w:r>
+        <w:rPr>
+          <w:rStyle w:val="StringTok"/>
+        </w:rPr>
+        <w:t xml:space="preserve"> </w:t>
+      </w:r>
+      <w:r>
+        <w:rPr>
+          <w:rStyle w:val="KeywordTok"/>
         </w:rPr>
         <w:t xml:space="preserve">cbind</w:t>
       </w:r>
@@ -6192,7 +5804,7 @@
       </w:r>
       <w:r>
         <w:rPr>
-          <w:rStyle w:val="FunctionTok"/>
+          <w:rStyle w:val="KeywordTok"/>
         </w:rPr>
         <w:t xml:space="preserve">colnames</w:t>
       </w:r>
@@ -6200,23 +5812,17 @@
         <w:rPr>
           <w:rStyle w:val="NormalTok"/>
         </w:rPr>
-        <w:t xml:space="preserve">(price_pairs) </w:t>
-      </w:r>
-      <w:r>
-        <w:rPr>
-          <w:rStyle w:val="OtherTok"/>
-        </w:rPr>
-        <w:t xml:space="preserve">&lt;-</w:t>
-      </w:r>
-      <w:r>
-        <w:rPr>
-          <w:rStyle w:val="NormalTok"/>
-        </w:rPr>
-        <w:t xml:space="preserve"> </w:t>
-      </w:r>
-      <w:r>
-        <w:rPr>
-          <w:rStyle w:val="FunctionTok"/>
+        <w:t xml:space="preserve">(price_pairs) &lt;-</w:t>
+      </w:r>
+      <w:r>
+        <w:rPr>
+          <w:rStyle w:val="StringTok"/>
+        </w:rPr>
+        <w:t xml:space="preserve"> </w:t>
+      </w:r>
+      <w:r>
+        <w:rPr>
+          <w:rStyle w:val="KeywordTok"/>
         </w:rPr>
         <w:t xml:space="preserve">c</w:t>
       </w:r>
@@ -6532,7 +6138,6 @@
       </w:r>
       <w:r>
         <w:rPr>
-          <w:iCs/>
           <w:i/>
         </w:rPr>
         <w:t xml:space="preserve">Price B</w:t>
@@ -6548,7 +6153,6 @@
       </w:r>
       <w:r>
         <w:rPr>
-          <w:iCs/>
           <w:i/>
         </w:rPr>
         <w:t xml:space="preserve">Price A</w:t>
@@ -6564,7 +6168,6 @@
       </w:r>
       <w:r>
         <w:rPr>
-          <w:iCs/>
           <w:i/>
         </w:rPr>
         <w:t xml:space="preserve">price_pairs</w:t>
@@ -6580,7 +6183,6 @@
       </w:r>
       <w:r>
         <w:rPr>
-          <w:iCs/>
           <w:i/>
         </w:rPr>
         <w:t xml:space="preserve">price_pairs</w:t>
@@ -6600,24 +6202,24 @@
         <w:rPr>
           <w:rStyle w:val="NormalTok"/>
         </w:rPr>
-        <w:t xml:space="preserve">diff </w:t>
-      </w:r>
-      <w:r>
-        <w:rPr>
-          <w:rStyle w:val="OtherTok"/>
-        </w:rPr>
-        <w:t xml:space="preserve">&lt;-</w:t>
-      </w:r>
-      <w:r>
-        <w:rPr>
-          <w:rStyle w:val="NormalTok"/>
-        </w:rPr>
-        <w:t xml:space="preserve"> price_pairs[,</w:t>
+        <w:t xml:space="preserve">diff &lt;-</w:t>
       </w:r>
       <w:r>
         <w:rPr>
           <w:rStyle w:val="StringTok"/>
         </w:rPr>
+        <w:t xml:space="preserve"> </w:t>
+      </w:r>
+      <w:r>
+        <w:rPr>
+          <w:rStyle w:val="NormalTok"/>
+        </w:rPr>
+        <w:t xml:space="preserve">price_pairs[,</w:t>
+      </w:r>
+      <w:r>
+        <w:rPr>
+          <w:rStyle w:val="StringTok"/>
+        </w:rPr>
         <w:t xml:space="preserve">"Price B"</w:t>
       </w:r>
       <w:r>
@@ -6628,7 +6230,7 @@
       </w:r>
       <w:r>
         <w:rPr>
-          <w:rStyle w:val="SpecialCharTok"/>
+          <w:rStyle w:val="OperatorTok"/>
         </w:rPr>
         <w:t xml:space="preserve">-</w:t>
       </w:r>
@@ -6657,23 +6259,17 @@
         <w:rPr>
           <w:rStyle w:val="NormalTok"/>
         </w:rPr>
-        <w:t xml:space="preserve">price_diff </w:t>
-      </w:r>
-      <w:r>
-        <w:rPr>
-          <w:rStyle w:val="OtherTok"/>
-        </w:rPr>
-        <w:t xml:space="preserve">&lt;-</w:t>
-      </w:r>
-      <w:r>
-        <w:rPr>
-          <w:rStyle w:val="NormalTok"/>
-        </w:rPr>
-        <w:t xml:space="preserve"> </w:t>
-      </w:r>
-      <w:r>
-        <w:rPr>
-          <w:rStyle w:val="FunctionTok"/>
+        <w:t xml:space="preserve">price_diff &lt;-</w:t>
+      </w:r>
+      <w:r>
+        <w:rPr>
+          <w:rStyle w:val="StringTok"/>
+        </w:rPr>
+        <w:t xml:space="preserve"> </w:t>
+      </w:r>
+      <w:r>
+        <w:rPr>
+          <w:rStyle w:val="KeywordTok"/>
         </w:rPr>
         <w:t xml:space="preserve">cbind</w:t>
       </w:r>
@@ -6700,23 +6296,17 @@
         <w:rPr>
           <w:rStyle w:val="NormalTok"/>
         </w:rPr>
-        <w:t xml:space="preserve">Cij </w:t>
-      </w:r>
-      <w:r>
-        <w:rPr>
-          <w:rStyle w:val="OtherTok"/>
-        </w:rPr>
-        <w:t xml:space="preserve">&lt;-</w:t>
-      </w:r>
-      <w:r>
-        <w:rPr>
-          <w:rStyle w:val="NormalTok"/>
-        </w:rPr>
-        <w:t xml:space="preserve"> </w:t>
-      </w:r>
-      <w:r>
-        <w:rPr>
-          <w:rStyle w:val="FunctionTok"/>
+        <w:t xml:space="preserve">Cij &lt;-</w:t>
+      </w:r>
+      <w:r>
+        <w:rPr>
+          <w:rStyle w:val="StringTok"/>
+        </w:rPr>
+        <w:t xml:space="preserve"> </w:t>
+      </w:r>
+      <w:r>
+        <w:rPr>
+          <w:rStyle w:val="KeywordTok"/>
         </w:rPr>
         <w:t xml:space="preserve">as.vector</w:t>
       </w:r>
@@ -6734,7 +6324,7 @@
       </w:r>
       <w:r>
         <w:rPr>
-          <w:rStyle w:val="SpecialCharTok"/>
+          <w:rStyle w:val="OperatorTok"/>
         </w:rPr>
         <w:t xml:space="preserve">*</w:t>
       </w:r>
@@ -6751,23 +6341,17 @@
         <w:rPr>
           <w:rStyle w:val="NormalTok"/>
         </w:rPr>
-        <w:t xml:space="preserve">Tij </w:t>
-      </w:r>
-      <w:r>
-        <w:rPr>
-          <w:rStyle w:val="OtherTok"/>
-        </w:rPr>
-        <w:t xml:space="preserve">&lt;-</w:t>
-      </w:r>
-      <w:r>
-        <w:rPr>
-          <w:rStyle w:val="NormalTok"/>
+        <w:t xml:space="preserve">Tij &lt;-</w:t>
+      </w:r>
+      <w:r>
+        <w:rPr>
+          <w:rStyle w:val="StringTok"/>
         </w:rPr>
         <w:t xml:space="preserve">  </w:t>
       </w:r>
       <w:r>
         <w:rPr>
-          <w:rStyle w:val="FunctionTok"/>
+          <w:rStyle w:val="KeywordTok"/>
         </w:rPr>
         <w:t xml:space="preserve">as.vector</w:t>
       </w:r>
@@ -6787,23 +6371,17 @@
         <w:rPr>
           <w:rStyle w:val="NormalTok"/>
         </w:rPr>
-        <w:t xml:space="preserve">results </w:t>
-      </w:r>
-      <w:r>
-        <w:rPr>
-          <w:rStyle w:val="OtherTok"/>
-        </w:rPr>
-        <w:t xml:space="preserve">&lt;-</w:t>
-      </w:r>
-      <w:r>
-        <w:rPr>
-          <w:rStyle w:val="NormalTok"/>
-        </w:rPr>
-        <w:t xml:space="preserve"> </w:t>
-      </w:r>
-      <w:r>
-        <w:rPr>
-          <w:rStyle w:val="FunctionTok"/>
+        <w:t xml:space="preserve">results &lt;-</w:t>
+      </w:r>
+      <w:r>
+        <w:rPr>
+          <w:rStyle w:val="StringTok"/>
+        </w:rPr>
+        <w:t xml:space="preserve"> </w:t>
+      </w:r>
+      <w:r>
+        <w:rPr>
+          <w:rStyle w:val="KeywordTok"/>
         </w:rPr>
         <w:t xml:space="preserve">cbind</w:t>
       </w:r>
@@ -7067,11 +6645,11 @@
         <w:t xml:space="preserve">The second last row of the above table shows the price difference between each pair of trading regions. The last column shows the transportation cost between those regions. You should confirm that the spatial LOP is satisfied by determining if the price difference is equal to the transportation costs when shipments are positive (this includes self shipments) and is less than the transportation costs when there are zero shipments. Don’t expect the results to hold exactly – a difference of say 50 cents a tonne or less is due to the lack of high level precision by R’s optimization function.</w:t>
       </w:r>
     </w:p>
-    <w:bookmarkStart w:id="45" w:name="what-if-analysis"/>
     <w:p>
       <w:pPr>
         <w:pStyle w:val="Heading2"/>
       </w:pPr>
+      <w:bookmarkStart w:id="46" w:name="what-if-analysis"/>
       <w:r>
         <w:t xml:space="preserve">“</w:t>
       </w:r>
@@ -7087,6 +6665,7 @@
       <w:r>
         <w:t xml:space="preserve">Analysis</w:t>
       </w:r>
+      <w:bookmarkEnd w:id="46"/>
     </w:p>
     <w:p>
       <w:pPr>
@@ -7150,12 +6729,11 @@
         <w:t xml:space="preserve">results and interpretations.</w:t>
       </w:r>
     </w:p>
-    <w:bookmarkEnd w:id="45"/>
-    <w:bookmarkStart w:id="46" w:name="eu-supply-what-if-analysis"/>
     <w:p>
       <w:pPr>
         <w:pStyle w:val="Heading2"/>
       </w:pPr>
+      <w:bookmarkStart w:id="47" w:name="eu-supply-what-if-analysis"/>
       <w:r>
         <w:t xml:space="preserve">EU Supply</w:t>
       </w:r>
@@ -7177,6 +6755,7 @@
       <w:r>
         <w:t xml:space="preserve">Analysis</w:t>
       </w:r>
+      <w:bookmarkEnd w:id="47"/>
     </w:p>
     <w:p>
       <w:pPr>
@@ -7218,7 +6797,7 @@
         <w:t xml:space="preserve">“</w:t>
       </w:r>
       <w:r>
-        <w:t xml:space="preserve">/Code/SavedRDS</w:t>
+        <w:t xml:space="preserve">/Data/SavedRDS</w:t>
       </w:r>
       <w:r>
         <w:t xml:space="preserve">”</w:t>
@@ -7236,37 +6815,59 @@
       </w:pPr>
       <w:r>
         <w:rPr>
-          <w:rStyle w:val="NormalTok"/>
-        </w:rPr>
-        <w:t xml:space="preserve">results_1</w:t>
+          <w:rStyle w:val="KeywordTok"/>
+        </w:rPr>
+        <w:t xml:space="preserve">library</w:t>
+      </w:r>
+      <w:r>
+        <w:rPr>
+          <w:rStyle w:val="NormalTok"/>
+        </w:rPr>
+        <w:t xml:space="preserve">(here)</w:t>
+      </w:r>
+    </w:p>
+    <w:p>
+      <w:pPr>
+        <w:pStyle w:val="SourceCode"/>
+      </w:pPr>
+      <w:r>
+        <w:rPr>
+          <w:rStyle w:val="VerbatimChar"/>
+        </w:rPr>
+        <w:t xml:space="preserve">## Warning: package 'here' was built under R version 4.0.5</w:t>
+      </w:r>
+    </w:p>
+    <w:p>
+      <w:pPr>
+        <w:pStyle w:val="SourceCode"/>
+      </w:pPr>
+      <w:r>
+        <w:rPr>
+          <w:rStyle w:val="NormalTok"/>
+        </w:rPr>
+        <w:t xml:space="preserve">results_</w:t>
       </w:r>
       <w:r>
         <w:rPr>
           <w:rStyle w:val="FloatTok"/>
         </w:rPr>
-        <w:t xml:space="preserve">.0</w:t>
-      </w:r>
-      <w:r>
-        <w:rPr>
-          <w:rStyle w:val="NormalTok"/>
-        </w:rPr>
-        <w:t xml:space="preserve"> </w:t>
-      </w:r>
-      <w:r>
-        <w:rPr>
-          <w:rStyle w:val="OtherTok"/>
-        </w:rPr>
-        <w:t xml:space="preserve">&lt;-</w:t>
-      </w:r>
-      <w:r>
-        <w:rPr>
-          <w:rStyle w:val="NormalTok"/>
-        </w:rPr>
-        <w:t xml:space="preserve"> </w:t>
-      </w:r>
-      <w:r>
-        <w:rPr>
-          <w:rStyle w:val="FunctionTok"/>
+        <w:t xml:space="preserve">1.0</w:t>
+      </w:r>
+      <w:r>
+        <w:rPr>
+          <w:rStyle w:val="NormalTok"/>
+        </w:rPr>
+        <w:t xml:space="preserve"> &lt;-</w:t>
+      </w:r>
+      <w:r>
+        <w:rPr>
+          <w:rStyle w:val="StringTok"/>
+        </w:rPr>
+        <w:t xml:space="preserve"> </w:t>
+      </w:r>
+      <w:r>
+        <w:rPr>
+          <w:rStyle w:val="KeywordTok"/>
         </w:rPr>
         <w:t xml:space="preserve">readRDS</w:t>
       </w:r>
@@ -7278,30 +6879,66 @@
       </w:r>
       <w:r>
         <w:rPr>
+          <w:rStyle w:val="KeywordTok"/>
+        </w:rPr>
+        <w:t xml:space="preserve">here</w:t>
+      </w:r>
+      <w:r>
+        <w:rPr>
+          <w:rStyle w:val="NormalTok"/>
+        </w:rPr>
+        <w:t xml:space="preserve">(</w:t>
+      </w:r>
+      <w:r>
+        <w:rPr>
           <w:rStyle w:val="StringTok"/>
         </w:rPr>
-        <w:t xml:space="preserve">"./SavedRDS/results_1.0.RDS"</w:t>
-      </w:r>
-      <w:r>
-        <w:rPr>
-          <w:rStyle w:val="NormalTok"/>
-        </w:rPr>
-        <w:t xml:space="preserve">)</w:t>
-      </w:r>
-      <w:r>
-        <w:br/>
-      </w:r>
-      <w:r>
-        <w:rPr>
-          <w:rStyle w:val="NormalTok"/>
-        </w:rPr>
-        <w:t xml:space="preserve">results_1</w:t>
+        <w:t xml:space="preserve">"Data"</w:t>
+      </w:r>
+      <w:r>
+        <w:rPr>
+          <w:rStyle w:val="NormalTok"/>
+        </w:rPr>
+        <w:t xml:space="preserve">, </w:t>
+      </w:r>
+      <w:r>
+        <w:rPr>
+          <w:rStyle w:val="StringTok"/>
+        </w:rPr>
+        <w:t xml:space="preserve">"SavedRDS"</w:t>
+      </w:r>
+      <w:r>
+        <w:rPr>
+          <w:rStyle w:val="NormalTok"/>
+        </w:rPr>
+        <w:t xml:space="preserve">, </w:t>
+      </w:r>
+      <w:r>
+        <w:rPr>
+          <w:rStyle w:val="StringTok"/>
+        </w:rPr>
+        <w:t xml:space="preserve">"results_1.0.RDS"</w:t>
+      </w:r>
+      <w:r>
+        <w:rPr>
+          <w:rStyle w:val="NormalTok"/>
+        </w:rPr>
+        <w:t xml:space="preserve">))</w:t>
+      </w:r>
+      <w:r>
+        <w:br/>
+      </w:r>
+      <w:r>
+        <w:rPr>
+          <w:rStyle w:val="NormalTok"/>
+        </w:rPr>
+        <w:t xml:space="preserve">results_</w:t>
       </w:r>
       <w:r>
         <w:rPr>
           <w:rStyle w:val="FloatTok"/>
         </w:rPr>
-        <w:t xml:space="preserve">.0</w:t>
+        <w:t xml:space="preserve">1.0</w:t>
       </w:r>
     </w:p>
     <w:p>
@@ -7564,35 +7201,29 @@
         <w:rPr>
           <w:rStyle w:val="NormalTok"/>
         </w:rPr>
-        <w:t xml:space="preserve">results_0</w:t>
+        <w:t xml:space="preserve">results_</w:t>
       </w:r>
       <w:r>
         <w:rPr>
           <w:rStyle w:val="FloatTok"/>
         </w:rPr>
-        <w:t xml:space="preserve">.9</w:t>
-      </w:r>
-      <w:r>
-        <w:rPr>
-          <w:rStyle w:val="NormalTok"/>
-        </w:rPr>
-        <w:t xml:space="preserve"> </w:t>
-      </w:r>
-      <w:r>
-        <w:rPr>
-          <w:rStyle w:val="OtherTok"/>
-        </w:rPr>
-        <w:t xml:space="preserve">&lt;-</w:t>
-      </w:r>
-      <w:r>
-        <w:rPr>
-          <w:rStyle w:val="NormalTok"/>
-        </w:rPr>
-        <w:t xml:space="preserve"> </w:t>
-      </w:r>
-      <w:r>
-        <w:rPr>
-          <w:rStyle w:val="FunctionTok"/>
+        <w:t xml:space="preserve">0.9</w:t>
+      </w:r>
+      <w:r>
+        <w:rPr>
+          <w:rStyle w:val="NormalTok"/>
+        </w:rPr>
+        <w:t xml:space="preserve"> &lt;-</w:t>
+      </w:r>
+      <w:r>
+        <w:rPr>
+          <w:rStyle w:val="StringTok"/>
+        </w:rPr>
+        <w:t xml:space="preserve"> </w:t>
+      </w:r>
+      <w:r>
+        <w:rPr>
+          <w:rStyle w:val="KeywordTok"/>
         </w:rPr>
         <w:t xml:space="preserve">readRDS</w:t>
       </w:r>
@@ -7604,30 +7235,66 @@
       </w:r>
       <w:r>
         <w:rPr>
+          <w:rStyle w:val="KeywordTok"/>
+        </w:rPr>
+        <w:t xml:space="preserve">here</w:t>
+      </w:r>
+      <w:r>
+        <w:rPr>
+          <w:rStyle w:val="NormalTok"/>
+        </w:rPr>
+        <w:t xml:space="preserve">(</w:t>
+      </w:r>
+      <w:r>
+        <w:rPr>
           <w:rStyle w:val="StringTok"/>
         </w:rPr>
-        <w:t xml:space="preserve">"./SavedRDS/results_0.9.RDS"</w:t>
-      </w:r>
-      <w:r>
-        <w:rPr>
-          <w:rStyle w:val="NormalTok"/>
-        </w:rPr>
-        <w:t xml:space="preserve">)</w:t>
-      </w:r>
-      <w:r>
-        <w:br/>
-      </w:r>
-      <w:r>
-        <w:rPr>
-          <w:rStyle w:val="NormalTok"/>
-        </w:rPr>
-        <w:t xml:space="preserve">results_0</w:t>
+        <w:t xml:space="preserve">"Data"</w:t>
+      </w:r>
+      <w:r>
+        <w:rPr>
+          <w:rStyle w:val="NormalTok"/>
+        </w:rPr>
+        <w:t xml:space="preserve">, </w:t>
+      </w:r>
+      <w:r>
+        <w:rPr>
+          <w:rStyle w:val="StringTok"/>
+        </w:rPr>
+        <w:t xml:space="preserve">"SavedRDS"</w:t>
+      </w:r>
+      <w:r>
+        <w:rPr>
+          <w:rStyle w:val="NormalTok"/>
+        </w:rPr>
+        <w:t xml:space="preserve">, </w:t>
+      </w:r>
+      <w:r>
+        <w:rPr>
+          <w:rStyle w:val="StringTok"/>
+        </w:rPr>
+        <w:t xml:space="preserve">"results_0.9.RDS"</w:t>
+      </w:r>
+      <w:r>
+        <w:rPr>
+          <w:rStyle w:val="NormalTok"/>
+        </w:rPr>
+        <w:t xml:space="preserve">))</w:t>
+      </w:r>
+      <w:r>
+        <w:br/>
+      </w:r>
+      <w:r>
+        <w:rPr>
+          <w:rStyle w:val="NormalTok"/>
+        </w:rPr>
+        <w:t xml:space="preserve">results_</w:t>
       </w:r>
       <w:r>
         <w:rPr>
           <w:rStyle w:val="FloatTok"/>
         </w:rPr>
-        <w:t xml:space="preserve">.9</w:t>
+        <w:t xml:space="preserve">0.9</w:t>
       </w:r>
     </w:p>
     <w:p>
@@ -7890,35 +7557,29 @@
         <w:rPr>
           <w:rStyle w:val="NormalTok"/>
         </w:rPr>
-        <w:t xml:space="preserve">results_0</w:t>
+        <w:t xml:space="preserve">results_</w:t>
       </w:r>
       <w:r>
         <w:rPr>
           <w:rStyle w:val="FloatTok"/>
         </w:rPr>
-        <w:t xml:space="preserve">.8</w:t>
-      </w:r>
-      <w:r>
-        <w:rPr>
-          <w:rStyle w:val="NormalTok"/>
-        </w:rPr>
-        <w:t xml:space="preserve"> </w:t>
-      </w:r>
-      <w:r>
-        <w:rPr>
-          <w:rStyle w:val="OtherTok"/>
-        </w:rPr>
-        <w:t xml:space="preserve">&lt;-</w:t>
-      </w:r>
-      <w:r>
-        <w:rPr>
-          <w:rStyle w:val="NormalTok"/>
-        </w:rPr>
-        <w:t xml:space="preserve"> </w:t>
-      </w:r>
-      <w:r>
-        <w:rPr>
-          <w:rStyle w:val="FunctionTok"/>
+        <w:t xml:space="preserve">0.8</w:t>
+      </w:r>
+      <w:r>
+        <w:rPr>
+          <w:rStyle w:val="NormalTok"/>
+        </w:rPr>
+        <w:t xml:space="preserve"> &lt;-</w:t>
+      </w:r>
+      <w:r>
+        <w:rPr>
+          <w:rStyle w:val="StringTok"/>
+        </w:rPr>
+        <w:t xml:space="preserve"> </w:t>
+      </w:r>
+      <w:r>
+        <w:rPr>
+          <w:rStyle w:val="KeywordTok"/>
         </w:rPr>
         <w:t xml:space="preserve">readRDS</w:t>
       </w:r>
@@ -7930,30 +7591,66 @@
       </w:r>
       <w:r>
         <w:rPr>
+          <w:rStyle w:val="KeywordTok"/>
+        </w:rPr>
+        <w:t xml:space="preserve">here</w:t>
+      </w:r>
+      <w:r>
+        <w:rPr>
+          <w:rStyle w:val="NormalTok"/>
+        </w:rPr>
+        <w:t xml:space="preserve">(</w:t>
+      </w:r>
+      <w:r>
+        <w:rPr>
           <w:rStyle w:val="StringTok"/>
         </w:rPr>
-        <w:t xml:space="preserve">"./SavedRDS/results_0.8.RDS"</w:t>
-      </w:r>
-      <w:r>
-        <w:rPr>
-          <w:rStyle w:val="NormalTok"/>
-        </w:rPr>
-        <w:t xml:space="preserve">)</w:t>
-      </w:r>
-      <w:r>
-        <w:br/>
-      </w:r>
-      <w:r>
-        <w:rPr>
-          <w:rStyle w:val="NormalTok"/>
-        </w:rPr>
-        <w:t xml:space="preserve">results_0</w:t>
+        <w:t xml:space="preserve">"Data"</w:t>
+      </w:r>
+      <w:r>
+        <w:rPr>
+          <w:rStyle w:val="NormalTok"/>
+        </w:rPr>
+        <w:t xml:space="preserve">, </w:t>
+      </w:r>
+      <w:r>
+        <w:rPr>
+          <w:rStyle w:val="StringTok"/>
+        </w:rPr>
+        <w:t xml:space="preserve">"SavedRDS"</w:t>
+      </w:r>
+      <w:r>
+        <w:rPr>
+          <w:rStyle w:val="NormalTok"/>
+        </w:rPr>
+        <w:t xml:space="preserve">, </w:t>
+      </w:r>
+      <w:r>
+        <w:rPr>
+          <w:rStyle w:val="StringTok"/>
+        </w:rPr>
+        <w:t xml:space="preserve">"results_0.8.RDS"</w:t>
+      </w:r>
+      <w:r>
+        <w:rPr>
+          <w:rStyle w:val="NormalTok"/>
+        </w:rPr>
+        <w:t xml:space="preserve">))</w:t>
+      </w:r>
+      <w:r>
+        <w:br/>
+      </w:r>
+      <w:r>
+        <w:rPr>
+          <w:rStyle w:val="NormalTok"/>
+        </w:rPr>
+        <w:t xml:space="preserve">results_</w:t>
       </w:r>
       <w:r>
         <w:rPr>
           <w:rStyle w:val="FloatTok"/>
         </w:rPr>
-        <w:t xml:space="preserve">.8</w:t>
+        <w:t xml:space="preserve">0.8</w:t>
       </w:r>
     </w:p>
     <w:p>
@@ -8216,35 +7913,29 @@
         <w:rPr>
           <w:rStyle w:val="NormalTok"/>
         </w:rPr>
-        <w:t xml:space="preserve">results_0</w:t>
+        <w:t xml:space="preserve">results_</w:t>
       </w:r>
       <w:r>
         <w:rPr>
           <w:rStyle w:val="FloatTok"/>
         </w:rPr>
-        <w:t xml:space="preserve">.7</w:t>
-      </w:r>
-      <w:r>
-        <w:rPr>
-          <w:rStyle w:val="NormalTok"/>
-        </w:rPr>
-        <w:t xml:space="preserve"> </w:t>
-      </w:r>
-      <w:r>
-        <w:rPr>
-          <w:rStyle w:val="OtherTok"/>
-        </w:rPr>
-        <w:t xml:space="preserve">&lt;-</w:t>
-      </w:r>
-      <w:r>
-        <w:rPr>
-          <w:rStyle w:val="NormalTok"/>
-        </w:rPr>
-        <w:t xml:space="preserve"> </w:t>
-      </w:r>
-      <w:r>
-        <w:rPr>
-          <w:rStyle w:val="FunctionTok"/>
+        <w:t xml:space="preserve">0.7</w:t>
+      </w:r>
+      <w:r>
+        <w:rPr>
+          <w:rStyle w:val="NormalTok"/>
+        </w:rPr>
+        <w:t xml:space="preserve"> &lt;-</w:t>
+      </w:r>
+      <w:r>
+        <w:rPr>
+          <w:rStyle w:val="StringTok"/>
+        </w:rPr>
+        <w:t xml:space="preserve"> </w:t>
+      </w:r>
+      <w:r>
+        <w:rPr>
+          <w:rStyle w:val="KeywordTok"/>
         </w:rPr>
         <w:t xml:space="preserve">readRDS</w:t>
       </w:r>
@@ -8256,30 +7947,66 @@
       </w:r>
       <w:r>
         <w:rPr>
+          <w:rStyle w:val="KeywordTok"/>
+        </w:rPr>
+        <w:t xml:space="preserve">here</w:t>
+      </w:r>
+      <w:r>
+        <w:rPr>
+          <w:rStyle w:val="NormalTok"/>
+        </w:rPr>
+        <w:t xml:space="preserve">(</w:t>
+      </w:r>
+      <w:r>
+        <w:rPr>
           <w:rStyle w:val="StringTok"/>
         </w:rPr>
-        <w:t xml:space="preserve">"./SavedRDS/results_0.7.RDS"</w:t>
-      </w:r>
-      <w:r>
-        <w:rPr>
-          <w:rStyle w:val="NormalTok"/>
-        </w:rPr>
-        <w:t xml:space="preserve">)</w:t>
-      </w:r>
-      <w:r>
-        <w:br/>
-      </w:r>
-      <w:r>
-        <w:rPr>
-          <w:rStyle w:val="NormalTok"/>
-        </w:rPr>
-        <w:t xml:space="preserve">results_0</w:t>
+        <w:t xml:space="preserve">"Data"</w:t>
+      </w:r>
+      <w:r>
+        <w:rPr>
+          <w:rStyle w:val="NormalTok"/>
+        </w:rPr>
+        <w:t xml:space="preserve">, </w:t>
+      </w:r>
+      <w:r>
+        <w:rPr>
+          <w:rStyle w:val="StringTok"/>
+        </w:rPr>
+        <w:t xml:space="preserve">"SavedRDS"</w:t>
+      </w:r>
+      <w:r>
+        <w:rPr>
+          <w:rStyle w:val="NormalTok"/>
+        </w:rPr>
+        <w:t xml:space="preserve">, </w:t>
+      </w:r>
+      <w:r>
+        <w:rPr>
+          <w:rStyle w:val="StringTok"/>
+        </w:rPr>
+        <w:t xml:space="preserve">"results_0.7.RDS"</w:t>
+      </w:r>
+      <w:r>
+        <w:rPr>
+          <w:rStyle w:val="NormalTok"/>
+        </w:rPr>
+        <w:t xml:space="preserve">))</w:t>
+      </w:r>
+      <w:r>
+        <w:br/>
+      </w:r>
+      <w:r>
+        <w:rPr>
+          <w:rStyle w:val="NormalTok"/>
+        </w:rPr>
+        <w:t xml:space="preserve">results_</w:t>
       </w:r>
       <w:r>
         <w:rPr>
           <w:rStyle w:val="FloatTok"/>
         </w:rPr>
-        <w:t xml:space="preserve">.7</w:t>
+        <w:t xml:space="preserve">0.7</w:t>
       </w:r>
     </w:p>
     <w:p>
@@ -8531,7 +8258,7 @@
         <w:pStyle w:val="BodyText"/>
       </w:pPr>
       <w:r>
-        <w:t xml:space="preserve">These results clearly demonstate that a supply reduction in one region has global implications for the pattern of trade and the full set of regional prices. You should confirm that the spatial LOP continues to hold in each scenario.</w:t>
+        <w:t xml:space="preserve">These results clearly demonstrate that a supply reduction in one region has global implications for the pattern of trade and the full set of regional prices. You should confirm that the spatial LOP continues to hold in each scenario.</w:t>
       </w:r>
     </w:p>
     <w:p>
@@ -8542,15 +8269,15 @@
         <w:t xml:space="preserve">There are other interesting scenarios which could be analyzed in a similar way. For example, what might happen if there is a significant reduction in demand for tomatoes by the U.S.? In this case it is likely that Latin America would stop exporting to the U.S. and would instead export more to Canada and the E.U. What about Mexico? It might also stop exporting to the U.S. and instead export to Canada and possibly the EU. Without the spatial pricing model our predictions are rather loose because with multiple changing corner solutions our logic is not very precise.</w:t>
       </w:r>
     </w:p>
-    <w:bookmarkEnd w:id="46"/>
-    <w:bookmarkStart w:id="47" w:name="increase-in-global-transportation-costs"/>
     <w:p>
       <w:pPr>
         <w:pStyle w:val="Heading2"/>
       </w:pPr>
+      <w:bookmarkStart w:id="48" w:name="increase-in-global-transportation-costs"/>
       <w:r>
         <w:t xml:space="preserve">Increase in Global Transportation Costs</w:t>
       </w:r>
+      <w:bookmarkEnd w:id="48"/>
     </w:p>
     <w:p>
       <w:pPr>
@@ -8600,7 +8327,6 @@
       </w:r>
       <w:r>
         <w:rPr>
-          <w:iCs/>
           <w:i/>
         </w:rPr>
         <w:t xml:space="preserve">cscale</w:t>
@@ -8616,7 +8342,6 @@
       </w:r>
       <w:r>
         <w:rPr>
-          <w:iCs/>
           <w:i/>
         </w:rPr>
         <w:t xml:space="preserve">cscale</w:t>
@@ -8628,15 +8353,15 @@
         <w:t xml:space="preserve">is set equal to 2. Now run the program and compare the results matrix to the previous base case results. Be sure to examine how export and import prices are pushed in opposite directions as a result of the increase in transportation costs. Also notice the reduction in trade between countries because of the higher trade costs.</w:t>
       </w:r>
     </w:p>
-    <w:bookmarkEnd w:id="47"/>
-    <w:bookmarkStart w:id="48" w:name="conclusions"/>
     <w:p>
       <w:pPr>
         <w:pStyle w:val="Heading2"/>
       </w:pPr>
+      <w:bookmarkStart w:id="49" w:name="conclusions"/>
       <w:r>
         <w:t xml:space="preserve">Conclusions</w:t>
       </w:r>
+      <w:bookmarkEnd w:id="49"/>
     </w:p>
     <w:p>
       <w:pPr>
@@ -8682,8 +8407,6 @@
         <w:t xml:space="preserve">analysis can be conducted with large computerized general equilibrium (CGE) models but with these models it is often to difficult to understand why the changes occurred. In the current analysis the intuition of the changing trade and pricing patterns with the gradual reduction in EU supply should be fairly obvious because it reflects our basic understanding of supply and demand.</w:t>
       </w:r>
     </w:p>
-    <w:bookmarkEnd w:id="48"/>
-    <w:bookmarkEnd w:id="49"/>
     <w:sectPr/>
   </w:body>
 </w:document>
@@ -8722,7 +8445,10 @@
       <w:lvlText w:val=" "/>
       <w:lvlJc w:val="left"/>
       <w:pPr>
-        <w:ind w:left="720" w:hanging="480"/>
+        <w:tabs>
+          <w:tab w:val="num" w:pos="0"/>
+        </w:tabs>
+        <w:ind w:left="480" w:hanging="480"/>
       </w:pPr>
     </w:lvl>
     <w:lvl w:ilvl="1">
@@ -8730,7 +8456,10 @@
       <w:lvlText w:val=" "/>
       <w:lvlJc w:val="left"/>
       <w:pPr>
-        <w:ind w:left="1440" w:hanging="480"/>
+        <w:tabs>
+          <w:tab w:val="num" w:pos="720"/>
+        </w:tabs>
+        <w:ind w:left="1200" w:hanging="480"/>
       </w:pPr>
     </w:lvl>
     <w:lvl w:ilvl="2">
@@ -8738,7 +8467,10 @@
       <w:lvlText w:val=" "/>
       <w:lvlJc w:val="left"/>
       <w:pPr>
-        <w:ind w:left="2160" w:hanging="480"/>
+        <w:tabs>
+          <w:tab w:val="num" w:pos="1440"/>
+        </w:tabs>
+        <w:ind w:left="1920" w:hanging="480"/>
       </w:pPr>
     </w:lvl>
     <w:lvl w:ilvl="3">
@@ -8746,7 +8478,10 @@
       <w:lvlText w:val=" "/>
       <w:lvlJc w:val="left"/>
       <w:pPr>
-        <w:ind w:left="2880" w:hanging="480"/>
+        <w:tabs>
+          <w:tab w:val="num" w:pos="2160"/>
+        </w:tabs>
+        <w:ind w:left="2640" w:hanging="480"/>
       </w:pPr>
     </w:lvl>
     <w:lvl w:ilvl="4">
@@ -8754,7 +8489,10 @@
       <w:lvlText w:val=" "/>
       <w:lvlJc w:val="left"/>
       <w:pPr>
-        <w:ind w:left="3600" w:hanging="480"/>
+        <w:tabs>
+          <w:tab w:val="num" w:pos="2880"/>
+        </w:tabs>
+        <w:ind w:left="3360" w:hanging="480"/>
       </w:pPr>
     </w:lvl>
     <w:lvl w:ilvl="5">
@@ -8762,7 +8500,10 @@
       <w:lvlText w:val=" "/>
       <w:lvlJc w:val="left"/>
       <w:pPr>
-        <w:ind w:left="4320" w:hanging="480"/>
+        <w:tabs>
+          <w:tab w:val="num" w:pos="3600"/>
+        </w:tabs>
+        <w:ind w:left="4080" w:hanging="480"/>
       </w:pPr>
     </w:lvl>
     <w:lvl w:ilvl="6">
@@ -8770,7 +8511,10 @@
       <w:lvlText w:val=" "/>
       <w:lvlJc w:val="left"/>
       <w:pPr>
-        <w:ind w:left="5040" w:hanging="480"/>
+        <w:tabs>
+          <w:tab w:val="num" w:pos="4320"/>
+        </w:tabs>
+        <w:ind w:left="4800" w:hanging="480"/>
       </w:pPr>
     </w:lvl>
     <w:lvl w:ilvl="7">
@@ -8778,7 +8522,10 @@
       <w:lvlText w:val=" "/>
       <w:lvlJc w:val="left"/>
       <w:pPr>
-        <w:ind w:left="5760" w:hanging="480"/>
+        <w:tabs>
+          <w:tab w:val="num" w:pos="5040"/>
+        </w:tabs>
+        <w:ind w:left="5520" w:hanging="480"/>
       </w:pPr>
     </w:lvl>
     <w:lvl w:ilvl="8">
@@ -8786,7 +8533,10 @@
       <w:lvlText w:val=" "/>
       <w:lvlJc w:val="left"/>
       <w:pPr>
-        <w:ind w:left="6480" w:hanging="480"/>
+        <w:tabs>
+          <w:tab w:val="num" w:pos="5760"/>
+        </w:tabs>
+        <w:ind w:left="6240" w:hanging="480"/>
       </w:pPr>
     </w:lvl>
   </w:abstractNum>
@@ -8798,7 +8548,10 @@
       <w:lvlText w:val="•"/>
       <w:lvlJc w:val="left"/>
       <w:pPr>
-        <w:ind w:left="720" w:hanging="480"/>
+        <w:tabs>
+          <w:tab w:val="num" w:pos="0"/>
+        </w:tabs>
+        <w:ind w:left="480" w:hanging="480"/>
       </w:pPr>
     </w:lvl>
     <w:lvl w:ilvl="1">
@@ -8806,7 +8559,10 @@
       <w:lvlText w:val="–"/>
       <w:lvlJc w:val="left"/>
       <w:pPr>
-        <w:ind w:left="1440" w:hanging="480"/>
+        <w:tabs>
+          <w:tab w:val="num" w:pos="720"/>
+        </w:tabs>
+        <w:ind w:left="1200" w:hanging="480"/>
       </w:pPr>
     </w:lvl>
     <w:lvl w:ilvl="2">
@@ -8814,7 +8570,10 @@
       <w:lvlText w:val="•"/>
       <w:lvlJc w:val="left"/>
       <w:pPr>
-        <w:ind w:left="2160" w:hanging="480"/>
+        <w:tabs>
+          <w:tab w:val="num" w:pos="1440"/>
+        </w:tabs>
+        <w:ind w:left="1920" w:hanging="480"/>
       </w:pPr>
     </w:lvl>
     <w:lvl w:ilvl="3">
@@ -8822,7 +8581,10 @@
       <w:lvlText w:val="–"/>
       <w:lvlJc w:val="left"/>
       <w:pPr>
-        <w:ind w:left="2880" w:hanging="480"/>
+        <w:tabs>
+          <w:tab w:val="num" w:pos="2160"/>
+        </w:tabs>
+        <w:ind w:left="2640" w:hanging="480"/>
       </w:pPr>
     </w:lvl>
     <w:lvl w:ilvl="4">
@@ -8830,7 +8592,10 @@
       <w:lvlText w:val="•"/>
       <w:lvlJc w:val="left"/>
       <w:pPr>
-        <w:ind w:left="3600" w:hanging="480"/>
+        <w:tabs>
+          <w:tab w:val="num" w:pos="2880"/>
+        </w:tabs>
+        <w:ind w:left="3360" w:hanging="480"/>
       </w:pPr>
     </w:lvl>
     <w:lvl w:ilvl="5">
@@ -8838,7 +8603,10 @@
       <w:lvlText w:val="–"/>
       <w:lvlJc w:val="left"/>
       <w:pPr>
-        <w:ind w:left="4320" w:hanging="480"/>
+        <w:tabs>
+          <w:tab w:val="num" w:pos="3600"/>
+        </w:tabs>
+        <w:ind w:left="4080" w:hanging="480"/>
       </w:pPr>
     </w:lvl>
     <w:lvl w:ilvl="6">
@@ -8846,7 +8614,10 @@
       <w:lvlText w:val="•"/>
       <w:lvlJc w:val="left"/>
       <w:pPr>
-        <w:ind w:left="5040" w:hanging="480"/>
+        <w:tabs>
+          <w:tab w:val="num" w:pos="4320"/>
+        </w:tabs>
+        <w:ind w:left="4800" w:hanging="480"/>
       </w:pPr>
     </w:lvl>
     <w:lvl w:ilvl="7">
@@ -8854,7 +8625,10 @@
       <w:lvlText w:val="–"/>
       <w:lvlJc w:val="left"/>
       <w:pPr>
-        <w:ind w:left="5760" w:hanging="480"/>
+        <w:tabs>
+          <w:tab w:val="num" w:pos="5040"/>
+        </w:tabs>
+        <w:ind w:left="5520" w:hanging="480"/>
       </w:pPr>
     </w:lvl>
     <w:lvl w:ilvl="8">
@@ -8862,7 +8636,10 @@
       <w:lvlText w:val="•"/>
       <w:lvlJc w:val="left"/>
       <w:pPr>
-        <w:ind w:left="6480" w:hanging="480"/>
+        <w:tabs>
+          <w:tab w:val="num" w:pos="5760"/>
+        </w:tabs>
+        <w:ind w:left="6240" w:hanging="480"/>
       </w:pPr>
     </w:lvl>
   </w:abstractNum>
@@ -8875,7 +8652,10 @@
       <w:lvlText w:val="%1."/>
       <w:lvlJc w:val="left"/>
       <w:pPr>
-        <w:ind w:left="720" w:hanging="480"/>
+        <w:tabs>
+          <w:tab w:val="num" w:pos="0"/>
+        </w:tabs>
+        <w:ind w:left="480" w:hanging="480"/>
       </w:pPr>
     </w:lvl>
     <w:lvl w:ilvl="1">
@@ -8884,7 +8664,10 @@
       <w:lvlText w:val="%2."/>
       <w:lvlJc w:val="left"/>
       <w:pPr>
-        <w:ind w:left="1440" w:hanging="480"/>
+        <w:tabs>
+          <w:tab w:val="num" w:pos="720"/>
+        </w:tabs>
+        <w:ind w:left="1200" w:hanging="480"/>
       </w:pPr>
     </w:lvl>
     <w:lvl w:ilvl="2">
@@ -8893,7 +8676,10 @@
       <w:lvlText w:val="%3."/>
       <w:lvlJc w:val="left"/>
       <w:pPr>
-        <w:ind w:left="2160" w:hanging="480"/>
+        <w:tabs>
+          <w:tab w:val="num" w:pos="1440"/>
+        </w:tabs>
+        <w:ind w:left="1920" w:hanging="480"/>
       </w:pPr>
     </w:lvl>
     <w:lvl w:ilvl="3">
@@ -8902,7 +8688,10 @@
       <w:lvlText w:val="%4."/>
       <w:lvlJc w:val="left"/>
       <w:pPr>
-        <w:ind w:left="2880" w:hanging="480"/>
+        <w:tabs>
+          <w:tab w:val="num" w:pos="2160"/>
+        </w:tabs>
+        <w:ind w:left="2640" w:hanging="480"/>
       </w:pPr>
     </w:lvl>
     <w:lvl w:ilvl="4">
@@ -8911,7 +8700,10 @@
       <w:lvlText w:val="%5."/>
       <w:lvlJc w:val="left"/>
       <w:pPr>
-        <w:ind w:left="3600" w:hanging="480"/>
+        <w:tabs>
+          <w:tab w:val="num" w:pos="2880"/>
+        </w:tabs>
+        <w:ind w:left="3360" w:hanging="480"/>
       </w:pPr>
     </w:lvl>
     <w:lvl w:ilvl="5">
@@ -8920,7 +8712,10 @@
       <w:lvlText w:val="%6."/>
       <w:lvlJc w:val="left"/>
       <w:pPr>
-        <w:ind w:left="4320" w:hanging="480"/>
+        <w:tabs>
+          <w:tab w:val="num" w:pos="3600"/>
+        </w:tabs>
+        <w:ind w:left="4080" w:hanging="480"/>
       </w:pPr>
     </w:lvl>
     <w:lvl w:ilvl="6">
@@ -8929,7 +8724,10 @@
       <w:lvlText w:val="%7."/>
       <w:lvlJc w:val="left"/>
       <w:pPr>
-        <w:ind w:left="5040" w:hanging="480"/>
+        <w:tabs>
+          <w:tab w:val="num" w:pos="4320"/>
+        </w:tabs>
+        <w:ind w:left="4800" w:hanging="480"/>
       </w:pPr>
     </w:lvl>
     <w:lvl w:ilvl="7">
@@ -8938,7 +8736,10 @@
       <w:lvlText w:val="%8."/>
       <w:lvlJc w:val="left"/>
       <w:pPr>
-        <w:ind w:left="5760" w:hanging="480"/>
+        <w:tabs>
+          <w:tab w:val="num" w:pos="5040"/>
+        </w:tabs>
+        <w:ind w:left="5520" w:hanging="480"/>
       </w:pPr>
     </w:lvl>
     <w:lvl w:ilvl="8">
@@ -8947,7 +8748,10 @@
       <w:lvlText w:val="%9."/>
       <w:lvlJc w:val="left"/>
       <w:pPr>
-        <w:ind w:left="6480" w:hanging="480"/>
+        <w:tabs>
+          <w:tab w:val="num" w:pos="5760"/>
+        </w:tabs>
+        <w:ind w:left="6240" w:hanging="480"/>
       </w:pPr>
     </w:lvl>
   </w:abstractNum>
@@ -9139,7 +8943,7 @@
       <w:rFonts w:asciiTheme="majorHAnsi" w:eastAsiaTheme="majorEastAsia" w:hAnsiTheme="majorHAnsi" w:cstheme="majorBidi"/>
       <w:b/>
       <w:bCs/>
-      <w:color w:val="4F81BD" w:themeColor="accent1"/>
+      <w:color w:val="345A8A" w:themeColor="accent1" w:themeShade="B5"/>
       <w:sz w:val="32"/>
       <w:szCs w:val="32"/>
     </w:rPr>
@@ -9162,8 +8966,8 @@
       <w:b/>
       <w:bCs/>
       <w:color w:val="4F81BD" w:themeColor="accent1"/>
-      <w:sz w:val="28"/>
-      <w:szCs w:val="28"/>
+      <w:sz w:val="32"/>
+      <w:szCs w:val="32"/>
     </w:rPr>
   </w:style>
   <w:style w:type="paragraph" w:styleId="Heading3">
@@ -9184,8 +8988,8 @@
       <w:b/>
       <w:bCs/>
       <w:color w:val="4F81BD" w:themeColor="accent1"/>
-      <w:sz w:val="24"/>
-      <w:szCs w:val="24"/>
+      <w:sz w:val="28"/>
+      <w:szCs w:val="28"/>
     </w:rPr>
   </w:style>
   <w:style w:type="paragraph" w:styleId="Heading4">
@@ -9203,7 +9007,7 @@
     </w:pPr>
     <w:rPr>
       <w:rFonts w:asciiTheme="majorHAnsi" w:eastAsiaTheme="majorEastAsia" w:hAnsiTheme="majorHAnsi" w:cstheme="majorBidi"/>
-      <w:i/>
+      <w:b/>
       <w:bCs/>
       <w:color w:val="4F81BD" w:themeColor="accent1"/>
       <w:sz w:val="24"/>
@@ -9225,6 +9029,7 @@
     </w:pPr>
     <w:rPr>
       <w:rFonts w:asciiTheme="majorHAnsi" w:eastAsiaTheme="majorEastAsia" w:hAnsiTheme="majorHAnsi" w:cstheme="majorBidi"/>
+      <w:i/>
       <w:iCs/>
       <w:color w:val="4F81BD" w:themeColor="accent1"/>
       <w:sz w:val="24"/>
@@ -9320,8 +9125,14 @@
     <w:qFormat/>
     <w:pPr>
       <w:spacing w:before="100" w:after="100"/>
-      <w:ind w:firstLine="0" w:left="480" w:right="480"/>
+      <w:ind w:firstLine="0"/>
     </w:pPr>
+    <w:rPr>
+      <w:rFonts w:asciiTheme="majorHAnsi" w:eastAsiaTheme="majorEastAsia" w:hAnsiTheme="majorHAnsi" w:cstheme="majorBidi"/>
+      <w:bCs/>
+      <w:sz w:val="20"/>
+      <w:szCs w:val="20"/>
+    </w:rPr>
   </w:style>
   <w:style w:type="paragraph" w:styleId="FootnoteText">
     <w:name w:val="Footnote Text"/>
@@ -9351,21 +9162,6 @@
         <w:right w:w="108" w:type="dxa"/>
       </w:tblCellMar>
     </w:tblPr>
-    <w:tblStylePr w:type="firstRow">
-      <w:tblPr>
-        <w:jc w:val="left"/>
-        <w:tblInd w:w="0" w:type="dxa"/>
-      </w:tblPr>
-      <w:trPr>
-        <w:jc w:val="left"/>
-      </w:trPr>
-      <w:tcPr>
-        <w:vAlign w:val="bottom"/>
-        <w:tcBorders>
-          <w:bottom w:val="single"/>
-        </w:tcBorders>
-      </w:tcPr>
-    </w:tblStylePr>
   </w:style>
   <w:style w:type="paragraph" w:customStyle="1" w:styleId="DefinitionTerm">
     <w:name w:val="Definition Term"/>
@@ -9429,10 +9225,6 @@
       <w:rFonts w:ascii="Consolas" w:hAnsi="Consolas"/>
       <w:sz w:val="22"/>
     </w:rPr>
-  </w:style>
-  <w:style w:type="character" w:customStyle="1" w:styleId="SectionNumber">
-    <w:name w:val="Section Number"/>
-    <w:basedOn w:val="BodyTextChar"/>
   </w:style>
   <w:style w:type="character" w:styleId="FootnoteReference">
     <w:name w:val="Footnote Reference"/>

</xml_diff>